<commit_message>
important point about node added
</commit_message>
<xml_diff>
--- a/Core concepts of Node js.docx
+++ b/Core concepts of Node js.docx
@@ -39,69 +39,12 @@
           <w:szCs w:val="24"/>
         </w:rPr>
       </w:pPr>
-      <w:proofErr w:type="gramStart"/>
-      <w:r>
-        <w:rPr>
-          <w:sz w:val="24"/>
-          <w:szCs w:val="24"/>
-        </w:rPr>
-        <w:t>Blocking  Vs</w:t>
-      </w:r>
-      <w:proofErr w:type="gramEnd"/>
-      <w:r>
-        <w:rPr>
-          <w:sz w:val="24"/>
-          <w:szCs w:val="24"/>
-        </w:rPr>
-        <w:t xml:space="preserve"> </w:t>
-      </w:r>
-      <w:proofErr w:type="spellStart"/>
-      <w:r>
-        <w:rPr>
-          <w:sz w:val="24"/>
-          <w:szCs w:val="24"/>
-        </w:rPr>
-        <w:t>Non Blocking</w:t>
-      </w:r>
-      <w:proofErr w:type="spellEnd"/>
-      <w:r>
-        <w:rPr>
-          <w:sz w:val="24"/>
-          <w:szCs w:val="24"/>
-        </w:rPr>
-        <w:t xml:space="preserve">: Blocking is when execution of additional </w:t>
-      </w:r>
-      <w:proofErr w:type="spellStart"/>
-      <w:r>
-        <w:rPr>
-          <w:sz w:val="24"/>
-          <w:szCs w:val="24"/>
-        </w:rPr>
-        <w:t>javascript</w:t>
-      </w:r>
-      <w:proofErr w:type="spellEnd"/>
-      <w:r>
-        <w:rPr>
-          <w:sz w:val="24"/>
-          <w:szCs w:val="24"/>
-        </w:rPr>
-        <w:t xml:space="preserve"> code in node.js process is put on hold waiting for completion of non-</w:t>
-      </w:r>
-      <w:proofErr w:type="spellStart"/>
-      <w:r>
-        <w:rPr>
-          <w:sz w:val="24"/>
-          <w:szCs w:val="24"/>
-        </w:rPr>
-        <w:t>Javascript</w:t>
-      </w:r>
-      <w:proofErr w:type="spellEnd"/>
-      <w:r>
-        <w:rPr>
-          <w:sz w:val="24"/>
-          <w:szCs w:val="24"/>
-        </w:rPr>
-        <w:t xml:space="preserve"> operation such as  I/O and network calls.</w:t>
+      <w:r>
+        <w:rPr>
+          <w:sz w:val="24"/>
+          <w:szCs w:val="24"/>
+        </w:rPr>
+        <w:t>Blocking  Vs Non Blocking: Blocking is when execution of additional javascript code in node.js process is put on hold waiting for completion of non-Javascript operation such as  I/O and network calls.</w:t>
       </w:r>
       <w:r>
         <w:rPr>
@@ -115,46 +58,14 @@
           <w:sz w:val="24"/>
           <w:szCs w:val="24"/>
         </w:rPr>
-        <w:t xml:space="preserve"> It is not blocking when execution of remaining </w:t>
-      </w:r>
-      <w:proofErr w:type="spellStart"/>
-      <w:r>
-        <w:rPr>
-          <w:sz w:val="24"/>
-          <w:szCs w:val="24"/>
-        </w:rPr>
-        <w:t>javascript</w:t>
-      </w:r>
-      <w:proofErr w:type="spellEnd"/>
-      <w:r>
-        <w:rPr>
-          <w:sz w:val="24"/>
-          <w:szCs w:val="24"/>
-        </w:rPr>
-        <w:t xml:space="preserve"> code is put on hold because the operation being performed is CPU intensive.</w:t>
-      </w:r>
-      <w:r>
-        <w:rPr>
-          <w:sz w:val="24"/>
-          <w:szCs w:val="24"/>
-        </w:rPr>
-        <w:t xml:space="preserve"> In </w:t>
-      </w:r>
-      <w:proofErr w:type="spellStart"/>
-      <w:r>
-        <w:rPr>
-          <w:sz w:val="24"/>
-          <w:szCs w:val="24"/>
-        </w:rPr>
-        <w:t>nodejs</w:t>
-      </w:r>
-      <w:proofErr w:type="spellEnd"/>
-      <w:r>
-        <w:rPr>
-          <w:sz w:val="24"/>
-          <w:szCs w:val="24"/>
-        </w:rPr>
-        <w:t xml:space="preserve"> we are provided with options for such operations that are not blocking which make use of call back functions.</w:t>
+        <w:t xml:space="preserve"> It is not blocking when execution of remaining javascript code is put on hold because the operation being performed is CPU intensive.</w:t>
+      </w:r>
+      <w:r>
+        <w:rPr>
+          <w:sz w:val="24"/>
+          <w:szCs w:val="24"/>
+        </w:rPr>
+        <w:t xml:space="preserve"> In nodejs we are provided with options for such operations that are not blocking which make use of call back functions.</w:t>
       </w:r>
     </w:p>
     <w:p>
@@ -174,142 +85,14 @@
           <w:sz w:val="24"/>
           <w:szCs w:val="24"/>
         </w:rPr>
-        <w:t xml:space="preserve">Concurrency and throughput: </w:t>
-      </w:r>
-      <w:proofErr w:type="spellStart"/>
-      <w:r>
-        <w:rPr>
-          <w:sz w:val="24"/>
-          <w:szCs w:val="24"/>
-        </w:rPr>
-        <w:t>Javascript</w:t>
-      </w:r>
-      <w:proofErr w:type="spellEnd"/>
-      <w:r>
-        <w:rPr>
-          <w:sz w:val="24"/>
-          <w:szCs w:val="24"/>
-        </w:rPr>
-        <w:t xml:space="preserve"> execution in </w:t>
-      </w:r>
-      <w:proofErr w:type="spellStart"/>
-      <w:r>
-        <w:rPr>
-          <w:sz w:val="24"/>
-          <w:szCs w:val="24"/>
-        </w:rPr>
-        <w:t>Nodejs</w:t>
-      </w:r>
-      <w:proofErr w:type="spellEnd"/>
-      <w:r>
-        <w:rPr>
-          <w:sz w:val="24"/>
-          <w:szCs w:val="24"/>
-        </w:rPr>
-        <w:t xml:space="preserve"> is single threaded. So higher throughput and concurrency is achieved through </w:t>
-      </w:r>
-      <w:proofErr w:type="spellStart"/>
-      <w:r>
-        <w:rPr>
-          <w:sz w:val="24"/>
-          <w:szCs w:val="24"/>
-        </w:rPr>
-        <w:t>non blocking</w:t>
-      </w:r>
-      <w:proofErr w:type="spellEnd"/>
-      <w:r>
-        <w:rPr>
-          <w:sz w:val="24"/>
-          <w:szCs w:val="24"/>
-        </w:rPr>
-        <w:t xml:space="preserve"> feature wherein the rest of the code can finish execution without waiting for the non-</w:t>
-      </w:r>
-      <w:proofErr w:type="spellStart"/>
-      <w:r>
-        <w:rPr>
-          <w:sz w:val="24"/>
-          <w:szCs w:val="24"/>
-        </w:rPr>
-        <w:t>javascript</w:t>
-      </w:r>
-      <w:proofErr w:type="spellEnd"/>
-      <w:r>
-        <w:rPr>
-          <w:sz w:val="24"/>
-          <w:szCs w:val="24"/>
-        </w:rPr>
-        <w:t xml:space="preserve"> operation. Read the example to get a better grip on </w:t>
-      </w:r>
-      <w:proofErr w:type="gramStart"/>
-      <w:r>
-        <w:rPr>
-          <w:sz w:val="24"/>
-          <w:szCs w:val="24"/>
-        </w:rPr>
-        <w:t>concept  For</w:t>
-      </w:r>
-      <w:proofErr w:type="gramEnd"/>
-      <w:r>
-        <w:rPr>
-          <w:sz w:val="24"/>
-          <w:szCs w:val="24"/>
-        </w:rPr>
-        <w:t xml:space="preserve"> Example: In a webserver if it take 50ms to complete a request where 45ms are spent on a non-</w:t>
-      </w:r>
-      <w:proofErr w:type="spellStart"/>
-      <w:r>
-        <w:rPr>
-          <w:sz w:val="24"/>
-          <w:szCs w:val="24"/>
-        </w:rPr>
-        <w:t>javascript</w:t>
-      </w:r>
-      <w:proofErr w:type="spellEnd"/>
-      <w:r>
-        <w:rPr>
-          <w:sz w:val="24"/>
-          <w:szCs w:val="24"/>
-        </w:rPr>
-        <w:t xml:space="preserve"> operation then , we can execute them in a </w:t>
-      </w:r>
-      <w:proofErr w:type="spellStart"/>
-      <w:r>
-        <w:rPr>
-          <w:sz w:val="24"/>
-          <w:szCs w:val="24"/>
-        </w:rPr>
-        <w:t>non blocking</w:t>
-      </w:r>
-      <w:proofErr w:type="spellEnd"/>
-      <w:r>
-        <w:rPr>
-          <w:sz w:val="24"/>
-          <w:szCs w:val="24"/>
-        </w:rPr>
-        <w:t xml:space="preserve"> fashion and continue handling of other requests.</w:t>
-      </w:r>
-      <w:r>
-        <w:rPr>
-          <w:sz w:val="24"/>
-          <w:szCs w:val="24"/>
-        </w:rPr>
-        <w:t xml:space="preserve"> Thus requests are taken care of concurrently with a </w:t>
-      </w:r>
-      <w:proofErr w:type="spellStart"/>
-      <w:r>
-        <w:rPr>
-          <w:sz w:val="24"/>
-          <w:szCs w:val="24"/>
-        </w:rPr>
-        <w:t>singlethread</w:t>
-      </w:r>
-      <w:proofErr w:type="spellEnd"/>
-      <w:r>
-        <w:rPr>
-          <w:sz w:val="24"/>
-          <w:szCs w:val="24"/>
-        </w:rPr>
-        <w:t>.</w:t>
+        <w:t>Concurrency and throughput: Javascript execution in Nodejs is single threaded. So higher throughput and concurrency is achieved through non blocking feature wherein the rest of the code can finish execution without waiting for the non-javascript operation. Read the example to get a better grip on concept  For Example: In a webserver if it take 50ms to complete a request where 45ms are spent on a non-javascript operation then , we can execute them in a non blocking fashion and continue handling of other requests.</w:t>
+      </w:r>
+      <w:r>
+        <w:rPr>
+          <w:sz w:val="24"/>
+          <w:szCs w:val="24"/>
+        </w:rPr>
+        <w:t xml:space="preserve"> Thus requests are taken care of concurrently with a singlethread.</w:t>
       </w:r>
     </w:p>
     <w:p>
@@ -327,50 +110,15 @@
           <w:sz w:val="24"/>
           <w:szCs w:val="24"/>
         </w:rPr>
-        <w:t xml:space="preserve">Do not mix blocking and non-blocking codes carelessly as it might lead to unwanted </w:t>
-      </w:r>
-      <w:proofErr w:type="spellStart"/>
-      <w:proofErr w:type="gramStart"/>
-      <w:r>
-        <w:rPr>
-          <w:sz w:val="24"/>
-          <w:szCs w:val="24"/>
-        </w:rPr>
-        <w:t>outcomes.</w:t>
-      </w:r>
-      <w:r>
-        <w:rPr>
-          <w:sz w:val="24"/>
-          <w:szCs w:val="24"/>
-        </w:rPr>
-        <w:t>Here</w:t>
-      </w:r>
-      <w:proofErr w:type="spellEnd"/>
-      <w:proofErr w:type="gramEnd"/>
-      <w:r>
-        <w:rPr>
-          <w:sz w:val="24"/>
-          <w:szCs w:val="24"/>
-        </w:rPr>
-        <w:t xml:space="preserve"> </w:t>
-      </w:r>
-      <w:proofErr w:type="spellStart"/>
-      <w:r>
-        <w:rPr>
-          <w:sz w:val="24"/>
-          <w:szCs w:val="24"/>
-        </w:rPr>
-        <w:t>fs.unlinkSync</w:t>
-      </w:r>
-      <w:proofErr w:type="spellEnd"/>
-      <w:r>
-        <w:rPr>
-          <w:sz w:val="24"/>
-          <w:szCs w:val="24"/>
-        </w:rPr>
-        <w:t xml:space="preserve"> which deletes the file would be called before the callback function Ex:  </w:t>
-      </w:r>
-      <w:proofErr w:type="spellStart"/>
+        <w:t>Do not mix blocking and non-blocking codes carelessly as it might lead to unwanted outcomes.</w:t>
+      </w:r>
+      <w:r>
+        <w:rPr>
+          <w:sz w:val="24"/>
+          <w:szCs w:val="24"/>
+        </w:rPr>
+        <w:t xml:space="preserve">Here fs.unlinkSync which deletes the file would be called before the callback function Ex:  </w:t>
+      </w:r>
       <w:r>
         <w:rPr>
           <w:rFonts w:ascii="Consolas" w:hAnsi="Consolas" w:cs="Consolas"/>
@@ -378,7 +126,6 @@
         </w:rPr>
         <w:t>const</w:t>
       </w:r>
-      <w:proofErr w:type="spellEnd"/>
       <w:r>
         <w:rPr>
           <w:rFonts w:ascii="Consolas" w:hAnsi="Consolas" w:cs="Consolas"/>
@@ -458,8 +205,6 @@
           <w:szCs w:val="20"/>
         </w:rPr>
       </w:pPr>
-      <w:proofErr w:type="spellStart"/>
-      <w:proofErr w:type="gramStart"/>
       <w:r>
         <w:rPr>
           <w:rFonts w:ascii="Consolas" w:eastAsia="Times New Roman" w:hAnsi="Consolas" w:cs="Consolas"/>
@@ -478,7 +223,6 @@
         </w:rPr>
         <w:t>readFile</w:t>
       </w:r>
-      <w:proofErr w:type="spellEnd"/>
       <w:r>
         <w:rPr>
           <w:rFonts w:ascii="Consolas" w:eastAsia="Times New Roman" w:hAnsi="Consolas" w:cs="Consolas"/>
@@ -495,17 +239,7 @@
           <w:sz w:val="20"/>
           <w:szCs w:val="20"/>
         </w:rPr>
-        <w:t>'/file.md</w:t>
-      </w:r>
-      <w:proofErr w:type="gramEnd"/>
-      <w:r>
-        <w:rPr>
-          <w:rFonts w:ascii="Consolas" w:eastAsia="Times New Roman" w:hAnsi="Consolas" w:cs="Consolas"/>
-          <w:color w:val="7EC699"/>
-          <w:sz w:val="20"/>
-          <w:szCs w:val="20"/>
-        </w:rPr>
-        <w:t>'</w:t>
+        <w:t>'/file.md'</w:t>
       </w:r>
       <w:r>
         <w:rPr>
@@ -735,8 +469,6 @@
           <w:szCs w:val="20"/>
         </w:rPr>
       </w:pPr>
-      <w:proofErr w:type="spellStart"/>
-      <w:proofErr w:type="gramStart"/>
       <w:r>
         <w:rPr>
           <w:rFonts w:ascii="Consolas" w:eastAsia="Times New Roman" w:hAnsi="Consolas" w:cs="Consolas"/>
@@ -755,7 +487,6 @@
         </w:rPr>
         <w:t>unlinkSync</w:t>
       </w:r>
-      <w:proofErr w:type="spellEnd"/>
       <w:r>
         <w:rPr>
           <w:rFonts w:ascii="Consolas" w:eastAsia="Times New Roman" w:hAnsi="Consolas" w:cs="Consolas"/>
@@ -772,17 +503,7 @@
           <w:sz w:val="20"/>
           <w:szCs w:val="20"/>
         </w:rPr>
-        <w:t>'/file.md</w:t>
-      </w:r>
-      <w:proofErr w:type="gramEnd"/>
-      <w:r>
-        <w:rPr>
-          <w:rFonts w:ascii="Consolas" w:eastAsia="Times New Roman" w:hAnsi="Consolas" w:cs="Consolas"/>
-          <w:color w:val="7EC699"/>
-          <w:sz w:val="20"/>
-          <w:szCs w:val="20"/>
-        </w:rPr>
-        <w:t>'</w:t>
+        <w:t>'/file.md'</w:t>
       </w:r>
       <w:r>
         <w:rPr>
@@ -860,27 +581,7 @@
           <w:sz w:val="20"/>
           <w:szCs w:val="20"/>
         </w:rPr>
-        <w:t xml:space="preserve">A better option would be to call the </w:t>
-      </w:r>
-      <w:proofErr w:type="spellStart"/>
-      <w:r>
-        <w:rPr>
-          <w:rFonts w:ascii="Consolas" w:eastAsia="Times New Roman" w:hAnsi="Consolas" w:cs="Consolas"/>
-          <w:color w:val="CCCCCC"/>
-          <w:sz w:val="20"/>
-          <w:szCs w:val="20"/>
-        </w:rPr>
-        <w:t>unlinkSync</w:t>
-      </w:r>
-      <w:proofErr w:type="spellEnd"/>
-      <w:r>
-        <w:rPr>
-          <w:rFonts w:ascii="Consolas" w:eastAsia="Times New Roman" w:hAnsi="Consolas" w:cs="Consolas"/>
-          <w:color w:val="CCCCCC"/>
-          <w:sz w:val="20"/>
-          <w:szCs w:val="20"/>
-        </w:rPr>
-        <w:t xml:space="preserve"> in a non-blocking way inside the callback as shown below:</w:t>
+        <w:t>A better option would be to call the unlinkSync in a non-blocking way inside the callback as shown below:</w:t>
       </w:r>
     </w:p>
     <w:p>
@@ -894,7 +595,6 @@
           <w:color w:val="CCCCCC"/>
         </w:rPr>
       </w:pPr>
-      <w:proofErr w:type="spellStart"/>
       <w:r>
         <w:rPr>
           <w:rStyle w:val="token"/>
@@ -903,7 +603,6 @@
         </w:rPr>
         <w:t>const</w:t>
       </w:r>
-      <w:proofErr w:type="spellEnd"/>
       <w:r>
         <w:rPr>
           <w:rStyle w:val="HTMLCode"/>
@@ -972,8 +671,6 @@
           <w:color w:val="CCCCCC"/>
         </w:rPr>
       </w:pPr>
-      <w:proofErr w:type="spellStart"/>
-      <w:proofErr w:type="gramStart"/>
       <w:r>
         <w:rPr>
           <w:rStyle w:val="HTMLCode"/>
@@ -998,7 +695,6 @@
         </w:rPr>
         <w:t>readFile</w:t>
       </w:r>
-      <w:proofErr w:type="spellEnd"/>
       <w:r>
         <w:rPr>
           <w:rStyle w:val="token"/>
@@ -1013,16 +709,23 @@
           <w:rFonts w:ascii="Consolas" w:hAnsi="Consolas" w:cs="Consolas"/>
           <w:color w:val="7EC699"/>
         </w:rPr>
-        <w:t>'/file.md</w:t>
-      </w:r>
-      <w:proofErr w:type="gramEnd"/>
+        <w:t>'/file.md'</w:t>
+      </w:r>
       <w:r>
         <w:rPr>
           <w:rStyle w:val="token"/>
           <w:rFonts w:ascii="Consolas" w:hAnsi="Consolas" w:cs="Consolas"/>
-          <w:color w:val="7EC699"/>
-        </w:rPr>
-        <w:t>'</w:t>
+          <w:color w:val="CCCCCC"/>
+        </w:rPr>
+        <w:t>,</w:t>
+      </w:r>
+      <w:r>
+        <w:rPr>
+          <w:rStyle w:val="HTMLCode"/>
+          <w:rFonts w:ascii="Consolas" w:hAnsi="Consolas" w:cs="Consolas"/>
+          <w:color w:val="CCCCCC"/>
+        </w:rPr>
+        <w:t xml:space="preserve"> </w:t>
       </w:r>
       <w:r>
         <w:rPr>
@@ -1030,7 +733,7 @@
           <w:rFonts w:ascii="Consolas" w:hAnsi="Consolas" w:cs="Consolas"/>
           <w:color w:val="CCCCCC"/>
         </w:rPr>
-        <w:t>,</w:t>
+        <w:t>(</w:t>
       </w:r>
       <w:r>
         <w:rPr>
@@ -1038,26 +741,8 @@
           <w:rFonts w:ascii="Consolas" w:hAnsi="Consolas" w:cs="Consolas"/>
           <w:color w:val="CCCCCC"/>
         </w:rPr>
-        <w:t xml:space="preserve"> </w:t>
-      </w:r>
-      <w:r>
-        <w:rPr>
-          <w:rStyle w:val="token"/>
-          <w:rFonts w:ascii="Consolas" w:hAnsi="Consolas" w:cs="Consolas"/>
-          <w:color w:val="CCCCCC"/>
-        </w:rPr>
-        <w:t>(</w:t>
-      </w:r>
-      <w:proofErr w:type="spellStart"/>
-      <w:r>
-        <w:rPr>
-          <w:rStyle w:val="HTMLCode"/>
-          <w:rFonts w:ascii="Consolas" w:hAnsi="Consolas" w:cs="Consolas"/>
-          <w:color w:val="CCCCCC"/>
-        </w:rPr>
         <w:t>readFileErr</w:t>
       </w:r>
-      <w:proofErr w:type="spellEnd"/>
       <w:r>
         <w:rPr>
           <w:rStyle w:val="token"/>
@@ -1158,7 +843,6 @@
         </w:rPr>
         <w:t>(</w:t>
       </w:r>
-      <w:proofErr w:type="spellStart"/>
       <w:r>
         <w:rPr>
           <w:rStyle w:val="HTMLCode"/>
@@ -1167,7 +851,6 @@
         </w:rPr>
         <w:t>readFileErr</w:t>
       </w:r>
-      <w:proofErr w:type="spellEnd"/>
       <w:r>
         <w:rPr>
           <w:rStyle w:val="token"/>
@@ -1198,18 +881,8 @@
           <w:rFonts w:ascii="Consolas" w:hAnsi="Consolas" w:cs="Consolas"/>
           <w:color w:val="CCCCCC"/>
         </w:rPr>
-        <w:t xml:space="preserve"> </w:t>
-      </w:r>
-      <w:proofErr w:type="spellStart"/>
-      <w:r>
-        <w:rPr>
-          <w:rStyle w:val="HTMLCode"/>
-          <w:rFonts w:ascii="Consolas" w:hAnsi="Consolas" w:cs="Consolas"/>
-          <w:color w:val="CCCCCC"/>
-        </w:rPr>
-        <w:t>readFileErr</w:t>
-      </w:r>
-      <w:proofErr w:type="spellEnd"/>
+        <w:t xml:space="preserve"> readFileErr</w:t>
+      </w:r>
       <w:r>
         <w:rPr>
           <w:rStyle w:val="token"/>
@@ -1296,17 +969,55 @@
           <w:rFonts w:ascii="Consolas" w:hAnsi="Consolas" w:cs="Consolas"/>
           <w:color w:val="CCCCCC"/>
         </w:rPr>
-        <w:t xml:space="preserve">  </w:t>
-      </w:r>
-      <w:proofErr w:type="spellStart"/>
-      <w:proofErr w:type="gramStart"/>
+        <w:t xml:space="preserve">  fs</w:t>
+      </w:r>
+      <w:r>
+        <w:rPr>
+          <w:rStyle w:val="token"/>
+          <w:rFonts w:ascii="Consolas" w:hAnsi="Consolas" w:cs="Consolas"/>
+          <w:color w:val="CCCCCC"/>
+        </w:rPr>
+        <w:t>.</w:t>
+      </w:r>
+      <w:r>
+        <w:rPr>
+          <w:rStyle w:val="token"/>
+          <w:rFonts w:ascii="Consolas" w:hAnsi="Consolas" w:cs="Consolas"/>
+          <w:color w:val="F08D49"/>
+        </w:rPr>
+        <w:t>unlink</w:t>
+      </w:r>
+      <w:r>
+        <w:rPr>
+          <w:rStyle w:val="token"/>
+          <w:rFonts w:ascii="Consolas" w:hAnsi="Consolas" w:cs="Consolas"/>
+          <w:color w:val="CCCCCC"/>
+        </w:rPr>
+        <w:t>(</w:t>
+      </w:r>
+      <w:r>
+        <w:rPr>
+          <w:rStyle w:val="token"/>
+          <w:rFonts w:ascii="Consolas" w:hAnsi="Consolas" w:cs="Consolas"/>
+          <w:color w:val="7EC699"/>
+        </w:rPr>
+        <w:t>'/file.md'</w:t>
+      </w:r>
+      <w:r>
+        <w:rPr>
+          <w:rStyle w:val="token"/>
+          <w:rFonts w:ascii="Consolas" w:hAnsi="Consolas" w:cs="Consolas"/>
+          <w:color w:val="CCCCCC"/>
+        </w:rPr>
+        <w:t>,</w:t>
+      </w:r>
       <w:r>
         <w:rPr>
           <w:rStyle w:val="HTMLCode"/>
           <w:rFonts w:ascii="Consolas" w:hAnsi="Consolas" w:cs="Consolas"/>
           <w:color w:val="CCCCCC"/>
         </w:rPr>
-        <w:t>fs</w:t>
+        <w:t xml:space="preserve"> </w:t>
       </w:r>
       <w:r>
         <w:rPr>
@@ -1314,76 +1025,16 @@
           <w:rFonts w:ascii="Consolas" w:hAnsi="Consolas" w:cs="Consolas"/>
           <w:color w:val="CCCCCC"/>
         </w:rPr>
-        <w:t>.</w:t>
-      </w:r>
-      <w:r>
-        <w:rPr>
-          <w:rStyle w:val="token"/>
-          <w:rFonts w:ascii="Consolas" w:hAnsi="Consolas" w:cs="Consolas"/>
-          <w:color w:val="F08D49"/>
-        </w:rPr>
-        <w:t>unlink</w:t>
-      </w:r>
-      <w:proofErr w:type="spellEnd"/>
-      <w:r>
-        <w:rPr>
-          <w:rStyle w:val="token"/>
-          <w:rFonts w:ascii="Consolas" w:hAnsi="Consolas" w:cs="Consolas"/>
-          <w:color w:val="CCCCCC"/>
-        </w:rPr>
         <w:t>(</w:t>
       </w:r>
       <w:r>
         <w:rPr>
-          <w:rStyle w:val="token"/>
-          <w:rFonts w:ascii="Consolas" w:hAnsi="Consolas" w:cs="Consolas"/>
-          <w:color w:val="7EC699"/>
-        </w:rPr>
-        <w:t>'/file.md</w:t>
-      </w:r>
-      <w:proofErr w:type="gramEnd"/>
-      <w:r>
-        <w:rPr>
-          <w:rStyle w:val="token"/>
-          <w:rFonts w:ascii="Consolas" w:hAnsi="Consolas" w:cs="Consolas"/>
-          <w:color w:val="7EC699"/>
-        </w:rPr>
-        <w:t>'</w:t>
-      </w:r>
-      <w:r>
-        <w:rPr>
-          <w:rStyle w:val="token"/>
-          <w:rFonts w:ascii="Consolas" w:hAnsi="Consolas" w:cs="Consolas"/>
-          <w:color w:val="CCCCCC"/>
-        </w:rPr>
-        <w:t>,</w:t>
-      </w:r>
-      <w:r>
-        <w:rPr>
           <w:rStyle w:val="HTMLCode"/>
           <w:rFonts w:ascii="Consolas" w:hAnsi="Consolas" w:cs="Consolas"/>
           <w:color w:val="CCCCCC"/>
         </w:rPr>
-        <w:t xml:space="preserve"> </w:t>
-      </w:r>
-      <w:r>
-        <w:rPr>
-          <w:rStyle w:val="token"/>
-          <w:rFonts w:ascii="Consolas" w:hAnsi="Consolas" w:cs="Consolas"/>
-          <w:color w:val="CCCCCC"/>
-        </w:rPr>
-        <w:t>(</w:t>
-      </w:r>
-      <w:proofErr w:type="spellStart"/>
-      <w:r>
-        <w:rPr>
-          <w:rStyle w:val="HTMLCode"/>
-          <w:rFonts w:ascii="Consolas" w:hAnsi="Consolas" w:cs="Consolas"/>
-          <w:color w:val="CCCCCC"/>
-        </w:rPr>
         <w:t>unlinkErr</w:t>
       </w:r>
-      <w:proofErr w:type="spellEnd"/>
       <w:r>
         <w:rPr>
           <w:rStyle w:val="token"/>
@@ -1468,7 +1119,6 @@
         </w:rPr>
         <w:t>(</w:t>
       </w:r>
-      <w:proofErr w:type="spellStart"/>
       <w:r>
         <w:rPr>
           <w:rStyle w:val="HTMLCode"/>
@@ -1477,7 +1127,6 @@
         </w:rPr>
         <w:t>unlinkErr</w:t>
       </w:r>
-      <w:proofErr w:type="spellEnd"/>
       <w:r>
         <w:rPr>
           <w:rStyle w:val="token"/>
@@ -1508,18 +1157,8 @@
           <w:rFonts w:ascii="Consolas" w:hAnsi="Consolas" w:cs="Consolas"/>
           <w:color w:val="CCCCCC"/>
         </w:rPr>
-        <w:t xml:space="preserve"> </w:t>
-      </w:r>
-      <w:proofErr w:type="spellStart"/>
-      <w:r>
-        <w:rPr>
-          <w:rStyle w:val="HTMLCode"/>
-          <w:rFonts w:ascii="Consolas" w:hAnsi="Consolas" w:cs="Consolas"/>
-          <w:color w:val="CCCCCC"/>
-        </w:rPr>
-        <w:t>unlinkErr</w:t>
-      </w:r>
-      <w:proofErr w:type="spellEnd"/>
+        <w:t xml:space="preserve"> unlinkErr</w:t>
+      </w:r>
       <w:r>
         <w:rPr>
           <w:rStyle w:val="token"/>
@@ -1595,43 +1234,7 @@
           <w:szCs w:val="28"/>
         </w:rPr>
         <w:lastRenderedPageBreak/>
-        <w:t xml:space="preserve">EVENT </w:t>
-      </w:r>
-      <w:proofErr w:type="gramStart"/>
-      <w:r>
-        <w:rPr>
-          <w:b/>
-          <w:sz w:val="28"/>
-          <w:szCs w:val="28"/>
-        </w:rPr>
-        <w:t>LOOP,TIMERS</w:t>
-      </w:r>
-      <w:proofErr w:type="gramEnd"/>
-      <w:r>
-        <w:rPr>
-          <w:b/>
-          <w:sz w:val="28"/>
-          <w:szCs w:val="28"/>
-        </w:rPr>
-        <w:t xml:space="preserve">, and </w:t>
-      </w:r>
-      <w:proofErr w:type="spellStart"/>
-      <w:r>
-        <w:rPr>
-          <w:b/>
-          <w:sz w:val="28"/>
-          <w:szCs w:val="28"/>
-        </w:rPr>
-        <w:t>process.nextTick</w:t>
-      </w:r>
-      <w:proofErr w:type="spellEnd"/>
-      <w:r>
-        <w:rPr>
-          <w:b/>
-          <w:sz w:val="28"/>
-          <w:szCs w:val="28"/>
-        </w:rPr>
-        <w:t>():</w:t>
+        <w:t>EVENT LOOP,TIMERS, and process.nextTick():</w:t>
       </w:r>
     </w:p>
     <w:p>
@@ -1652,62 +1255,14 @@
           <w:sz w:val="24"/>
           <w:szCs w:val="24"/>
         </w:rPr>
-        <w:t xml:space="preserve">Event loop is what allows for </w:t>
-      </w:r>
-      <w:proofErr w:type="spellStart"/>
-      <w:r>
-        <w:rPr>
-          <w:sz w:val="24"/>
-          <w:szCs w:val="24"/>
-        </w:rPr>
-        <w:t>nodejs</w:t>
-      </w:r>
-      <w:proofErr w:type="spellEnd"/>
-      <w:r>
-        <w:rPr>
-          <w:sz w:val="24"/>
-          <w:szCs w:val="24"/>
-        </w:rPr>
-        <w:t xml:space="preserve"> to execute operations in a non-synchronous fashion even though there is only one </w:t>
-      </w:r>
-      <w:proofErr w:type="spellStart"/>
-      <w:r>
-        <w:rPr>
-          <w:sz w:val="24"/>
-          <w:szCs w:val="24"/>
-        </w:rPr>
-        <w:t>Javascript</w:t>
-      </w:r>
-      <w:proofErr w:type="spellEnd"/>
-      <w:r>
-        <w:rPr>
-          <w:sz w:val="24"/>
-          <w:szCs w:val="24"/>
-        </w:rPr>
-        <w:t xml:space="preserve"> thread of execution for the script.</w:t>
-      </w:r>
-      <w:r>
-        <w:rPr>
-          <w:sz w:val="24"/>
-          <w:szCs w:val="24"/>
-        </w:rPr>
-        <w:t xml:space="preserve"> Very broadly speaking when a </w:t>
-      </w:r>
-      <w:proofErr w:type="spellStart"/>
-      <w:r>
-        <w:rPr>
-          <w:sz w:val="24"/>
-          <w:szCs w:val="24"/>
-        </w:rPr>
-        <w:t>non javascript</w:t>
-      </w:r>
-      <w:proofErr w:type="spellEnd"/>
-      <w:r>
-        <w:rPr>
-          <w:sz w:val="24"/>
-          <w:szCs w:val="24"/>
-        </w:rPr>
-        <w:t xml:space="preserve"> operation is taking place the event loop delegates the task to be done by the operating system, when the tasks are done the operating system puts the</w:t>
+        <w:t>Event loop is what allows for nodejs to execute operations in a non-synchronous fashion even though there is only one Javascript thread of execution for the script.</w:t>
+      </w:r>
+      <w:r>
+        <w:rPr>
+          <w:sz w:val="24"/>
+          <w:szCs w:val="24"/>
+        </w:rPr>
+        <w:t xml:space="preserve"> Very broadly speaking when a non javascript operation is taking place the event loop delegates the task to be done by the operating system, when the tasks are done the operating system puts the</w:t>
       </w:r>
       <w:r>
         <w:rPr>
@@ -1749,23 +1304,7 @@
           <w:sz w:val="24"/>
           <w:szCs w:val="24"/>
         </w:rPr>
-        <w:t xml:space="preserve"> The event loop is initialized when the </w:t>
-      </w:r>
-      <w:proofErr w:type="spellStart"/>
-      <w:r>
-        <w:rPr>
-          <w:sz w:val="24"/>
-          <w:szCs w:val="24"/>
-        </w:rPr>
-        <w:t>nodejs</w:t>
-      </w:r>
-      <w:proofErr w:type="spellEnd"/>
-      <w:r>
-        <w:rPr>
-          <w:sz w:val="24"/>
-          <w:szCs w:val="24"/>
-        </w:rPr>
-        <w:t xml:space="preserve"> script is run.</w:t>
+        <w:t xml:space="preserve"> The event loop is initialized when the nodejs script is run.</w:t>
       </w:r>
       <w:r>
         <w:rPr>
@@ -1780,61 +1319,7 @@
           <w:sz w:val="24"/>
           <w:szCs w:val="24"/>
         </w:rPr>
-        <w:t xml:space="preserve">{NOTE: the event loop is executed by the main </w:t>
-      </w:r>
-      <w:proofErr w:type="spellStart"/>
-      <w:r>
-        <w:rPr>
-          <w:b/>
-          <w:sz w:val="24"/>
-          <w:szCs w:val="24"/>
-        </w:rPr>
-        <w:t>javascript</w:t>
-      </w:r>
-      <w:proofErr w:type="spellEnd"/>
-      <w:r>
-        <w:rPr>
-          <w:b/>
-          <w:sz w:val="24"/>
-          <w:szCs w:val="24"/>
-        </w:rPr>
-        <w:t xml:space="preserve"> thread which executes the event loop after all the </w:t>
-      </w:r>
-      <w:proofErr w:type="spellStart"/>
-      <w:r>
-        <w:rPr>
-          <w:b/>
-          <w:sz w:val="24"/>
-          <w:szCs w:val="24"/>
-        </w:rPr>
-        <w:t>javascript</w:t>
-      </w:r>
-      <w:proofErr w:type="spellEnd"/>
-      <w:r>
-        <w:rPr>
-          <w:b/>
-          <w:sz w:val="24"/>
-          <w:szCs w:val="24"/>
-        </w:rPr>
-        <w:t xml:space="preserve"> in the </w:t>
-      </w:r>
-      <w:proofErr w:type="spellStart"/>
-      <w:r>
-        <w:rPr>
-          <w:b/>
-          <w:sz w:val="24"/>
-          <w:szCs w:val="24"/>
-        </w:rPr>
-        <w:t>nodejs</w:t>
-      </w:r>
-      <w:proofErr w:type="spellEnd"/>
-      <w:r>
-        <w:rPr>
-          <w:b/>
-          <w:sz w:val="24"/>
-          <w:szCs w:val="24"/>
-        </w:rPr>
-        <w:t xml:space="preserve"> process is finished being executed}</w:t>
+        <w:t>{NOTE: the event loop is executed by the main javascript thread which executes the event loop after all the javascript in the nodejs process is finished being executed}</w:t>
       </w:r>
     </w:p>
     <w:p>
@@ -1854,23 +1339,7 @@
           <w:sz w:val="24"/>
           <w:szCs w:val="24"/>
         </w:rPr>
-        <w:t xml:space="preserve">The event loop has seven phases with each phase having their own FIFO queue of callbacks which are executed when event loop enters the phase. The event loop will remain in that phase until the FIFO queue of callbacks becomes empty or the maximum number of callbacks for that </w:t>
-      </w:r>
-      <w:proofErr w:type="gramStart"/>
-      <w:r>
-        <w:rPr>
-          <w:sz w:val="24"/>
-          <w:szCs w:val="24"/>
-        </w:rPr>
-        <w:t>phase(</w:t>
-      </w:r>
-      <w:proofErr w:type="gramEnd"/>
-      <w:r>
-        <w:rPr>
-          <w:sz w:val="24"/>
-          <w:szCs w:val="24"/>
-        </w:rPr>
-        <w:t>which is dependent on the OS also) is reached.</w:t>
+        <w:t>The event loop has seven phases with each phase having their own FIFO queue of callbacks which are executed when event loop enters the phase. The event loop will remain in that phase until the FIFO queue of callbacks becomes empty or the maximum number of callbacks for that phase(which is dependent on the OS also) is reached.</w:t>
       </w:r>
     </w:p>
     <w:p>
@@ -1946,31 +1415,7 @@
           <w:sz w:val="24"/>
           <w:szCs w:val="24"/>
         </w:rPr>
-        <w:t xml:space="preserve"> </w:t>
-      </w:r>
-      <w:proofErr w:type="spellStart"/>
-      <w:r>
-        <w:rPr>
-          <w:sz w:val="24"/>
-          <w:szCs w:val="24"/>
-        </w:rPr>
-        <w:t>ie</w:t>
-      </w:r>
-      <w:proofErr w:type="spellEnd"/>
-      <w:r>
-        <w:rPr>
-          <w:sz w:val="24"/>
-          <w:szCs w:val="24"/>
-        </w:rPr>
-        <w:t xml:space="preserve"> if a time is set for 100ms the callback will be executed after 100</w:t>
-      </w:r>
-      <w:proofErr w:type="gramStart"/>
-      <w:r>
-        <w:rPr>
-          <w:sz w:val="24"/>
-          <w:szCs w:val="24"/>
-        </w:rPr>
-        <w:t xml:space="preserve">ms </w:t>
+        <w:t xml:space="preserve"> ie if a time is set for 100ms the callback will be executed after 100ms </w:t>
       </w:r>
       <w:r>
         <w:rPr>
@@ -1979,7 +1424,6 @@
         </w:rPr>
         <w:t>.</w:t>
       </w:r>
-      <w:proofErr w:type="gramEnd"/>
       <w:r>
         <w:rPr>
           <w:sz w:val="24"/>
@@ -2025,23 +1469,7 @@
           <w:sz w:val="24"/>
           <w:szCs w:val="24"/>
         </w:rPr>
-        <w:t xml:space="preserve">The third phase is idle, prepare which is used by </w:t>
-      </w:r>
-      <w:proofErr w:type="spellStart"/>
-      <w:r>
-        <w:rPr>
-          <w:sz w:val="24"/>
-          <w:szCs w:val="24"/>
-        </w:rPr>
-        <w:t>Nodejs</w:t>
-      </w:r>
-      <w:proofErr w:type="spellEnd"/>
-      <w:r>
-        <w:rPr>
-          <w:sz w:val="24"/>
-          <w:szCs w:val="24"/>
-        </w:rPr>
-        <w:t xml:space="preserve"> internally.</w:t>
+        <w:t>The third phase is idle, prepare which is used by Nodejs internally.</w:t>
       </w:r>
     </w:p>
     <w:p>
@@ -2088,23 +1516,7 @@
           <w:sz w:val="24"/>
           <w:szCs w:val="24"/>
         </w:rPr>
-        <w:t xml:space="preserve">The next phase is check wherein callbacks associated with </w:t>
-      </w:r>
-      <w:proofErr w:type="spellStart"/>
-      <w:r>
-        <w:rPr>
-          <w:sz w:val="24"/>
-          <w:szCs w:val="24"/>
-        </w:rPr>
-        <w:t>setImmediate</w:t>
-      </w:r>
-      <w:proofErr w:type="spellEnd"/>
-      <w:r>
-        <w:rPr>
-          <w:sz w:val="24"/>
-          <w:szCs w:val="24"/>
-        </w:rPr>
-        <w:t xml:space="preserve"> functions are placed. These callbacks are executed when the poll phase is idle.</w:t>
+        <w:t>The next phase is check wherein callbacks associated with setImmediate functions are placed. These callbacks are executed when the poll phase is idle.</w:t>
       </w:r>
     </w:p>
     <w:p>
@@ -2190,25 +1602,7 @@
           <w:sz w:val="28"/>
           <w:szCs w:val="28"/>
         </w:rPr>
-        <w:t xml:space="preserve"> in </w:t>
-      </w:r>
-      <w:proofErr w:type="spellStart"/>
-      <w:r>
-        <w:rPr>
-          <w:b/>
-          <w:sz w:val="28"/>
-          <w:szCs w:val="28"/>
-        </w:rPr>
-        <w:t>Nodejs</w:t>
-      </w:r>
-      <w:proofErr w:type="spellEnd"/>
-      <w:r>
-        <w:rPr>
-          <w:b/>
-          <w:sz w:val="28"/>
-          <w:szCs w:val="28"/>
-        </w:rPr>
-        <w:t>:</w:t>
+        <w:t xml:space="preserve"> in Nodejs:</w:t>
       </w:r>
     </w:p>
     <w:p>
@@ -2229,23 +1623,7 @@
           <w:sz w:val="24"/>
           <w:szCs w:val="24"/>
         </w:rPr>
-        <w:t xml:space="preserve">Certain objects in </w:t>
-      </w:r>
-      <w:proofErr w:type="spellStart"/>
-      <w:r>
-        <w:rPr>
-          <w:sz w:val="24"/>
-          <w:szCs w:val="24"/>
-        </w:rPr>
-        <w:t>nodejs</w:t>
-      </w:r>
-      <w:proofErr w:type="spellEnd"/>
-      <w:r>
-        <w:rPr>
-          <w:sz w:val="24"/>
-          <w:szCs w:val="24"/>
-        </w:rPr>
-        <w:t xml:space="preserve"> emit events that can be listened on like streams which emit an event when data is ready. Functions can be registered to listen for these named events, and whenever the events are triggered the function registered to listen to the events will be executed. </w:t>
+        <w:t xml:space="preserve">Certain objects in nodejs emit events that can be listened on like streams which emit an event when data is ready. Functions can be registered to listen for these named events, and whenever the events are triggered the function registered to listen to the events will be executed. </w:t>
       </w:r>
     </w:p>
     <w:p>
@@ -2294,23 +1672,7 @@
           <w:sz w:val="24"/>
           <w:szCs w:val="24"/>
         </w:rPr>
-        <w:t xml:space="preserve">Objects which can emit event are instances of </w:t>
-      </w:r>
-      <w:proofErr w:type="spellStart"/>
-      <w:r>
-        <w:rPr>
-          <w:sz w:val="24"/>
-          <w:szCs w:val="24"/>
-        </w:rPr>
-        <w:t>EventEmitter</w:t>
-      </w:r>
-      <w:proofErr w:type="spellEnd"/>
-      <w:r>
-        <w:rPr>
-          <w:sz w:val="24"/>
-          <w:szCs w:val="24"/>
-        </w:rPr>
-        <w:t xml:space="preserve"> class which is present in the ‘events</w:t>
+        <w:t>Objects which can emit event are instances of EventEmitter class which is present in the ‘events</w:t>
       </w:r>
       <w:r>
         <w:rPr>
@@ -2340,23 +1702,13 @@
         </w:rPr>
         <w:t xml:space="preserve">The </w:t>
       </w:r>
-      <w:proofErr w:type="spellStart"/>
       <w:r>
         <w:rPr>
           <w:b/>
           <w:sz w:val="24"/>
           <w:szCs w:val="24"/>
         </w:rPr>
-        <w:t>addListener</w:t>
-      </w:r>
-      <w:proofErr w:type="spellEnd"/>
-      <w:r>
-        <w:rPr>
-          <w:b/>
-          <w:sz w:val="24"/>
-          <w:szCs w:val="24"/>
-        </w:rPr>
-        <w:t>/on</w:t>
+        <w:t>addListener/on</w:t>
       </w:r>
       <w:r>
         <w:rPr>
@@ -2404,6 +1756,54 @@
     </w:p>
     <w:p>
       <w:pPr>
+        <w:pStyle w:val="ListParagraph"/>
+        <w:numPr>
+          <w:ilvl w:val="0"/>
+          <w:numId w:val="4"/>
+        </w:numPr>
+        <w:jc w:val="both"/>
+        <w:rPr>
+          <w:sz w:val="24"/>
+          <w:szCs w:val="24"/>
+        </w:rPr>
+      </w:pPr>
+      <w:r>
+        <w:rPr>
+          <w:b/>
+          <w:sz w:val="24"/>
+          <w:szCs w:val="24"/>
+        </w:rPr>
+        <w:t>Some events are emitted when the process is being run if they are explicitly emitted or if the source</w:t>
+      </w:r>
+      <w:r>
+        <w:rPr>
+          <w:b/>
+          <w:sz w:val="24"/>
+          <w:szCs w:val="24"/>
+        </w:rPr>
+        <w:t xml:space="preserve">(Event emitter object) </w:t>
+      </w:r>
+      <w:r>
+        <w:rPr>
+          <w:b/>
+          <w:sz w:val="24"/>
+          <w:szCs w:val="24"/>
+        </w:rPr>
+        <w:t xml:space="preserve"> of emission in non blocking in nature. If the source(Event emitter object) is blocking in nature and is built into the node,</w:t>
+      </w:r>
+      <w:r>
+        <w:rPr>
+          <w:b/>
+          <w:sz w:val="24"/>
+          <w:szCs w:val="24"/>
+        </w:rPr>
+        <w:t xml:space="preserve"> then node will trigger it in the eventloop after execution of the node script.</w:t>
+      </w:r>
+      <w:bookmarkStart w:id="0" w:name="_GoBack"/>
+      <w:bookmarkEnd w:id="0"/>
+    </w:p>
+    <w:p>
+      <w:pPr>
         <w:ind w:left="360"/>
         <w:jc w:val="both"/>
         <w:rPr>
@@ -2480,23 +1880,7 @@
           <w:sz w:val="24"/>
           <w:szCs w:val="24"/>
         </w:rPr>
-        <w:t xml:space="preserve">Errors in </w:t>
-      </w:r>
-      <w:proofErr w:type="spellStart"/>
-      <w:r>
-        <w:rPr>
-          <w:sz w:val="24"/>
-          <w:szCs w:val="24"/>
-        </w:rPr>
-        <w:t>Javascript</w:t>
-      </w:r>
-      <w:proofErr w:type="spellEnd"/>
-      <w:r>
-        <w:rPr>
-          <w:sz w:val="24"/>
-          <w:szCs w:val="24"/>
-        </w:rPr>
-        <w:t xml:space="preserve"> fall into the below four categories:</w:t>
+        <w:t>Errors in Javascript fall into the below four categories:</w:t>
       </w:r>
     </w:p>
     <w:p>
@@ -2517,55 +1901,7 @@
           <w:sz w:val="24"/>
           <w:szCs w:val="24"/>
         </w:rPr>
-        <w:t xml:space="preserve">Standard </w:t>
-      </w:r>
-      <w:proofErr w:type="spellStart"/>
-      <w:r>
-        <w:rPr>
-          <w:sz w:val="24"/>
-          <w:szCs w:val="24"/>
-        </w:rPr>
-        <w:t>javascript</w:t>
-      </w:r>
-      <w:proofErr w:type="spellEnd"/>
-      <w:r>
-        <w:rPr>
-          <w:sz w:val="24"/>
-          <w:szCs w:val="24"/>
-        </w:rPr>
-        <w:t xml:space="preserve"> errors such as </w:t>
-      </w:r>
-      <w:proofErr w:type="spellStart"/>
-      <w:r>
-        <w:rPr>
-          <w:sz w:val="24"/>
-          <w:szCs w:val="24"/>
-        </w:rPr>
-        <w:t>TypeError</w:t>
-      </w:r>
-      <w:proofErr w:type="spellEnd"/>
-      <w:r>
-        <w:rPr>
-          <w:sz w:val="24"/>
-          <w:szCs w:val="24"/>
-        </w:rPr>
-        <w:t xml:space="preserve">, </w:t>
-      </w:r>
-      <w:proofErr w:type="spellStart"/>
-      <w:r>
-        <w:rPr>
-          <w:sz w:val="24"/>
-          <w:szCs w:val="24"/>
-        </w:rPr>
-        <w:t>RangeError</w:t>
-      </w:r>
-      <w:proofErr w:type="spellEnd"/>
-      <w:r>
-        <w:rPr>
-          <w:sz w:val="24"/>
-          <w:szCs w:val="24"/>
-        </w:rPr>
-        <w:t>.</w:t>
+        <w:t>Standard javascript errors such as TypeError, RangeError.</w:t>
       </w:r>
     </w:p>
     <w:p>
@@ -2649,23 +1985,7 @@
           <w:sz w:val="24"/>
           <w:szCs w:val="24"/>
         </w:rPr>
-        <w:t xml:space="preserve">The standard </w:t>
-      </w:r>
-      <w:proofErr w:type="spellStart"/>
-      <w:r>
-        <w:rPr>
-          <w:sz w:val="24"/>
-          <w:szCs w:val="24"/>
-        </w:rPr>
-        <w:t>javascript</w:t>
-      </w:r>
-      <w:proofErr w:type="spellEnd"/>
-      <w:r>
-        <w:rPr>
-          <w:sz w:val="24"/>
-          <w:szCs w:val="24"/>
-        </w:rPr>
-        <w:t xml:space="preserve"> errors and system errors all inherit from Error class.</w:t>
+        <w:t>The standard javascript errors and system errors all inherit from Error class.</w:t>
       </w:r>
     </w:p>
     <w:p>
@@ -2686,39 +2006,7 @@
           <w:sz w:val="24"/>
           <w:szCs w:val="24"/>
         </w:rPr>
-        <w:t xml:space="preserve">The way these errors are </w:t>
-      </w:r>
-      <w:proofErr w:type="spellStart"/>
-      <w:r>
-        <w:rPr>
-          <w:sz w:val="24"/>
-          <w:szCs w:val="24"/>
-        </w:rPr>
-        <w:t>propgated</w:t>
-      </w:r>
-      <w:proofErr w:type="spellEnd"/>
-      <w:r>
-        <w:rPr>
-          <w:sz w:val="24"/>
-          <w:szCs w:val="24"/>
-        </w:rPr>
-        <w:t xml:space="preserve">/reported and handled depends on the error </w:t>
-      </w:r>
-      <w:proofErr w:type="gramStart"/>
-      <w:r>
-        <w:rPr>
-          <w:sz w:val="24"/>
-          <w:szCs w:val="24"/>
-        </w:rPr>
-        <w:t>style(</w:t>
-      </w:r>
-      <w:proofErr w:type="gramEnd"/>
-      <w:r>
-        <w:rPr>
-          <w:sz w:val="24"/>
-          <w:szCs w:val="24"/>
-        </w:rPr>
-        <w:t>not type) and API that generates the error.</w:t>
+        <w:t>The way these errors are propgated/reported and handled depends on the error style(not type) and API that generates the error.</w:t>
       </w:r>
     </w:p>
     <w:p>
@@ -2739,23 +2027,7 @@
           <w:sz w:val="24"/>
           <w:szCs w:val="24"/>
         </w:rPr>
-        <w:t xml:space="preserve">The standard </w:t>
-      </w:r>
-      <w:proofErr w:type="spellStart"/>
-      <w:r>
-        <w:rPr>
-          <w:sz w:val="24"/>
-          <w:szCs w:val="24"/>
-        </w:rPr>
-        <w:t>javascript</w:t>
-      </w:r>
-      <w:proofErr w:type="spellEnd"/>
-      <w:r>
-        <w:rPr>
-          <w:sz w:val="24"/>
-          <w:szCs w:val="24"/>
-        </w:rPr>
-        <w:t xml:space="preserve"> errors are generated using the </w:t>
+        <w:t xml:space="preserve">The standard javascript errors are generated using the </w:t>
       </w:r>
       <w:r>
         <w:rPr>
@@ -2780,23 +2052,13 @@
         </w:rPr>
         <w:t xml:space="preserve">mechanism and as such should be handled by using </w:t>
       </w:r>
-      <w:proofErr w:type="gramStart"/>
       <w:r>
         <w:rPr>
           <w:b/>
           <w:sz w:val="24"/>
           <w:szCs w:val="24"/>
         </w:rPr>
-        <w:t>try{</w:t>
-      </w:r>
-      <w:proofErr w:type="gramEnd"/>
-      <w:r>
-        <w:rPr>
-          <w:b/>
-          <w:sz w:val="24"/>
-          <w:szCs w:val="24"/>
-        </w:rPr>
-        <w:t>} and catch() block</w:t>
+        <w:t>try{} and catch() block</w:t>
       </w:r>
       <w:r>
         <w:rPr>
@@ -2824,23 +2086,7 @@
           <w:sz w:val="24"/>
           <w:szCs w:val="24"/>
         </w:rPr>
-        <w:t xml:space="preserve">The errors generated by the </w:t>
-      </w:r>
-      <w:proofErr w:type="spellStart"/>
-      <w:r>
-        <w:rPr>
-          <w:sz w:val="24"/>
-          <w:szCs w:val="24"/>
-        </w:rPr>
-        <w:t>async</w:t>
-      </w:r>
-      <w:proofErr w:type="spellEnd"/>
-      <w:r>
-        <w:rPr>
-          <w:sz w:val="24"/>
-          <w:szCs w:val="24"/>
-        </w:rPr>
-        <w:t xml:space="preserve"> error is passed as the first argument of the callback attached to it (mostly).</w:t>
+        <w:t>The errors generated by the async error is passed as the first argument of the callback attached to it (mostly).</w:t>
       </w:r>
       <w:r>
         <w:rPr>
@@ -2861,39 +2107,7 @@
           <w:sz w:val="24"/>
           <w:szCs w:val="24"/>
         </w:rPr>
-        <w:t xml:space="preserve"> If these errors are thrown in the callback function then </w:t>
-      </w:r>
-      <w:proofErr w:type="spellStart"/>
-      <w:r>
-        <w:rPr>
-          <w:sz w:val="24"/>
-          <w:szCs w:val="24"/>
-        </w:rPr>
-        <w:t>uncaughtexception</w:t>
-      </w:r>
-      <w:proofErr w:type="spellEnd"/>
-      <w:r>
-        <w:rPr>
-          <w:sz w:val="24"/>
-          <w:szCs w:val="24"/>
-        </w:rPr>
-        <w:t xml:space="preserve"> event is </w:t>
-      </w:r>
-      <w:proofErr w:type="gramStart"/>
-      <w:r>
-        <w:rPr>
-          <w:sz w:val="24"/>
-          <w:szCs w:val="24"/>
-        </w:rPr>
-        <w:t>emitted ,</w:t>
-      </w:r>
-      <w:proofErr w:type="gramEnd"/>
-      <w:r>
-        <w:rPr>
-          <w:sz w:val="24"/>
-          <w:szCs w:val="24"/>
-        </w:rPr>
-        <w:t xml:space="preserve"> if no handler</w:t>
+        <w:t xml:space="preserve"> If these errors are thrown in the callback function then uncaughtexception event is emitted , if no handler</w:t>
       </w:r>
       <w:r>
         <w:rPr>
@@ -2907,39 +2121,7 @@
           <w:sz w:val="24"/>
           <w:szCs w:val="24"/>
         </w:rPr>
-        <w:t xml:space="preserve"> event is present then the </w:t>
-      </w:r>
-      <w:proofErr w:type="spellStart"/>
-      <w:r>
-        <w:rPr>
-          <w:sz w:val="24"/>
-          <w:szCs w:val="24"/>
-        </w:rPr>
-        <w:t>the</w:t>
-      </w:r>
-      <w:proofErr w:type="spellEnd"/>
-      <w:r>
-        <w:rPr>
-          <w:sz w:val="24"/>
-          <w:szCs w:val="24"/>
-        </w:rPr>
-        <w:t xml:space="preserve"> </w:t>
-      </w:r>
-      <w:proofErr w:type="spellStart"/>
-      <w:r>
-        <w:rPr>
-          <w:sz w:val="24"/>
-          <w:szCs w:val="24"/>
-        </w:rPr>
-        <w:t>nodejs</w:t>
-      </w:r>
-      <w:proofErr w:type="spellEnd"/>
-      <w:r>
-        <w:rPr>
-          <w:sz w:val="24"/>
-          <w:szCs w:val="24"/>
-        </w:rPr>
-        <w:t xml:space="preserve"> process crashes.</w:t>
+        <w:t xml:space="preserve"> event is present then the the nodejs process crashes.</w:t>
       </w:r>
     </w:p>
     <w:p>
@@ -2960,9 +2142,9 @@
           <w:sz w:val="24"/>
           <w:szCs w:val="24"/>
         </w:rPr>
+        <w:lastRenderedPageBreak/>
         <w:t xml:space="preserve">The errors generated by objects which are instances of </w:t>
       </w:r>
-      <w:proofErr w:type="spellStart"/>
       <w:r>
         <w:rPr>
           <w:b/>
@@ -2971,7 +2153,6 @@
         </w:rPr>
         <w:t>EventEmitter</w:t>
       </w:r>
-      <w:proofErr w:type="spellEnd"/>
       <w:r>
         <w:rPr>
           <w:sz w:val="24"/>
@@ -2984,95 +2165,14 @@
           <w:sz w:val="24"/>
           <w:szCs w:val="24"/>
         </w:rPr>
-        <w:t xml:space="preserve"> If no handler is present for the error event then the </w:t>
-      </w:r>
-      <w:proofErr w:type="spellStart"/>
-      <w:r>
-        <w:rPr>
-          <w:sz w:val="24"/>
-          <w:szCs w:val="24"/>
-        </w:rPr>
-        <w:t>nodejs</w:t>
-      </w:r>
-      <w:proofErr w:type="spellEnd"/>
-      <w:r>
-        <w:rPr>
-          <w:sz w:val="24"/>
-          <w:szCs w:val="24"/>
-        </w:rPr>
-        <w:t xml:space="preserve"> </w:t>
-      </w:r>
-      <w:proofErr w:type="gramStart"/>
-      <w:r>
-        <w:rPr>
-          <w:sz w:val="24"/>
-          <w:szCs w:val="24"/>
-        </w:rPr>
-        <w:t>process(</w:t>
-      </w:r>
-      <w:proofErr w:type="gramEnd"/>
-      <w:r>
-        <w:rPr>
-          <w:sz w:val="24"/>
-          <w:szCs w:val="24"/>
-        </w:rPr>
-        <w:t xml:space="preserve">main </w:t>
-      </w:r>
-      <w:proofErr w:type="spellStart"/>
-      <w:r>
-        <w:rPr>
-          <w:sz w:val="24"/>
-          <w:szCs w:val="24"/>
-        </w:rPr>
-        <w:t>javascript</w:t>
-      </w:r>
-      <w:proofErr w:type="spellEnd"/>
-      <w:r>
-        <w:rPr>
-          <w:sz w:val="24"/>
-          <w:szCs w:val="24"/>
-        </w:rPr>
-        <w:t xml:space="preserve"> thread of execut</w:t>
-      </w:r>
-      <w:r>
-        <w:rPr>
-          <w:sz w:val="24"/>
-          <w:szCs w:val="24"/>
-        </w:rPr>
-        <w:t xml:space="preserve">ion) emits an </w:t>
-      </w:r>
-      <w:proofErr w:type="spellStart"/>
-      <w:r>
-        <w:rPr>
-          <w:sz w:val="24"/>
-          <w:szCs w:val="24"/>
-        </w:rPr>
-        <w:lastRenderedPageBreak/>
-        <w:t>uncaughtexception</w:t>
-      </w:r>
-      <w:proofErr w:type="spellEnd"/>
-      <w:r>
-        <w:rPr>
-          <w:sz w:val="24"/>
-          <w:szCs w:val="24"/>
-        </w:rPr>
-        <w:t xml:space="preserve">, if no handler for this event is present then the </w:t>
-      </w:r>
-      <w:proofErr w:type="spellStart"/>
-      <w:r>
-        <w:rPr>
-          <w:sz w:val="24"/>
-          <w:szCs w:val="24"/>
-        </w:rPr>
-        <w:t>nodejs</w:t>
-      </w:r>
-      <w:proofErr w:type="spellEnd"/>
-      <w:r>
-        <w:rPr>
-          <w:sz w:val="24"/>
-          <w:szCs w:val="24"/>
-        </w:rPr>
-        <w:t xml:space="preserve"> process crashes.</w:t>
+        <w:t xml:space="preserve"> If no handler is present for the error event then the nodejs process(main javascript thread of execut</w:t>
+      </w:r>
+      <w:r>
+        <w:rPr>
+          <w:sz w:val="24"/>
+          <w:szCs w:val="24"/>
+        </w:rPr>
+        <w:t>ion) emits an uncaughtexception, if no handler for this event is present then the nodejs process crashes.</w:t>
       </w:r>
     </w:p>
     <w:p>
@@ -3149,25 +2249,7 @@
           <w:sz w:val="28"/>
           <w:szCs w:val="28"/>
         </w:rPr>
-        <w:t xml:space="preserve">STREAMS in </w:t>
-      </w:r>
-      <w:proofErr w:type="spellStart"/>
-      <w:r>
-        <w:rPr>
-          <w:b/>
-          <w:sz w:val="28"/>
-          <w:szCs w:val="28"/>
-        </w:rPr>
-        <w:t>nodejs</w:t>
-      </w:r>
-      <w:proofErr w:type="spellEnd"/>
-      <w:r>
-        <w:rPr>
-          <w:b/>
-          <w:sz w:val="28"/>
-          <w:szCs w:val="28"/>
-        </w:rPr>
-        <w:t>:</w:t>
+        <w:t>STREAMS in nodejs:</w:t>
       </w:r>
     </w:p>
     <w:p>
@@ -3188,23 +2270,7 @@
           <w:sz w:val="24"/>
           <w:szCs w:val="24"/>
         </w:rPr>
-        <w:t xml:space="preserve">A stream is wherein data is read from a source in chunks </w:t>
-      </w:r>
-      <w:proofErr w:type="spellStart"/>
-      <w:r>
-        <w:rPr>
-          <w:sz w:val="24"/>
-          <w:szCs w:val="24"/>
-        </w:rPr>
-        <w:t>ie</w:t>
-      </w:r>
-      <w:proofErr w:type="spellEnd"/>
-      <w:r>
-        <w:rPr>
-          <w:sz w:val="24"/>
-          <w:szCs w:val="24"/>
-        </w:rPr>
-        <w:t xml:space="preserve"> one chunk at a time or when we write data to a destination in chunk.</w:t>
+        <w:t>A stream is wherein data is read from a source in chunks ie one chunk at a time or when we write data to a destination in chunk.</w:t>
       </w:r>
       <w:r>
         <w:rPr>
@@ -3227,110 +2293,19 @@
           <w:szCs w:val="24"/>
         </w:rPr>
       </w:pPr>
-      <w:proofErr w:type="spellStart"/>
-      <w:r>
-        <w:rPr>
-          <w:sz w:val="24"/>
-          <w:szCs w:val="24"/>
-        </w:rPr>
-        <w:t>Nodejs</w:t>
-      </w:r>
-      <w:proofErr w:type="spellEnd"/>
-      <w:r>
-        <w:rPr>
-          <w:sz w:val="24"/>
-          <w:szCs w:val="24"/>
-        </w:rPr>
-        <w:t xml:space="preserve"> provides us with objects with methods that allow us to read and write from streams </w:t>
-      </w:r>
-      <w:proofErr w:type="spellStart"/>
-      <w:r>
-        <w:rPr>
-          <w:sz w:val="24"/>
-          <w:szCs w:val="24"/>
-        </w:rPr>
-        <w:t>ie</w:t>
-      </w:r>
-      <w:proofErr w:type="spellEnd"/>
-      <w:r>
-        <w:rPr>
-          <w:sz w:val="24"/>
-          <w:szCs w:val="24"/>
-        </w:rPr>
-        <w:t xml:space="preserve"> if </w:t>
-      </w:r>
-      <w:proofErr w:type="spellStart"/>
-      <w:r>
-        <w:rPr>
-          <w:sz w:val="24"/>
-          <w:szCs w:val="24"/>
-        </w:rPr>
-        <w:t>readeable</w:t>
-      </w:r>
-      <w:proofErr w:type="spellEnd"/>
-      <w:r>
-        <w:rPr>
-          <w:sz w:val="24"/>
-          <w:szCs w:val="24"/>
-        </w:rPr>
-        <w:t xml:space="preserve"> stream object is provided a source it reads from it in </w:t>
-      </w:r>
-      <w:proofErr w:type="gramStart"/>
-      <w:r>
-        <w:rPr>
-          <w:sz w:val="24"/>
-          <w:szCs w:val="24"/>
-        </w:rPr>
-        <w:t>chunks ,</w:t>
-      </w:r>
-      <w:proofErr w:type="gramEnd"/>
-      <w:r>
-        <w:rPr>
-          <w:sz w:val="24"/>
-          <w:szCs w:val="24"/>
-        </w:rPr>
-        <w:t xml:space="preserve"> similarly if a writeable stream object is provided with a destination it writes to in chunks.</w:t>
-      </w:r>
-      <w:r>
-        <w:rPr>
-          <w:sz w:val="24"/>
-          <w:szCs w:val="24"/>
-        </w:rPr>
-        <w:t xml:space="preserve"> Ex: </w:t>
-      </w:r>
-      <w:proofErr w:type="spellStart"/>
-      <w:proofErr w:type="gramStart"/>
-      <w:r>
-        <w:rPr>
-          <w:sz w:val="24"/>
-          <w:szCs w:val="24"/>
-        </w:rPr>
-        <w:t>fs.createReadStream</w:t>
-      </w:r>
-      <w:proofErr w:type="spellEnd"/>
-      <w:proofErr w:type="gramEnd"/>
-      <w:r>
-        <w:rPr>
-          <w:sz w:val="24"/>
-          <w:szCs w:val="24"/>
-        </w:rPr>
-        <w:t xml:space="preserve">()- reads data from the associated file source in chunks and </w:t>
-      </w:r>
-      <w:proofErr w:type="spellStart"/>
-      <w:r>
-        <w:rPr>
-          <w:sz w:val="24"/>
-          <w:szCs w:val="24"/>
-        </w:rPr>
-        <w:t>httpResponse</w:t>
-      </w:r>
-      <w:proofErr w:type="spellEnd"/>
-      <w:r>
-        <w:rPr>
-          <w:sz w:val="24"/>
-          <w:szCs w:val="24"/>
-        </w:rPr>
-        <w:t xml:space="preserve"> – writes data in chunks.</w:t>
+      <w:r>
+        <w:rPr>
+          <w:sz w:val="24"/>
+          <w:szCs w:val="24"/>
+        </w:rPr>
+        <w:t>Nodejs provides us with objects with methods that allow us to read and write from streams ie if readeable stream object is provided a source it reads from it in chunks , similarly if a writeable stream object is provided with a destination it writes to in chunks.</w:t>
+      </w:r>
+      <w:r>
+        <w:rPr>
+          <w:sz w:val="24"/>
+          <w:szCs w:val="24"/>
+        </w:rPr>
+        <w:t xml:space="preserve"> Ex: fs.createReadStream()- reads data from the associated file source in chunks and httpResponse – writes data in chunks.</w:t>
       </w:r>
     </w:p>
     <w:p>
@@ -3518,15 +2493,7 @@
           <w:sz w:val="24"/>
           <w:szCs w:val="24"/>
         </w:rPr>
-        <w:t xml:space="preserve"> </w:t>
-      </w:r>
-      <w:proofErr w:type="gramStart"/>
-      <w:r>
-        <w:rPr>
-          <w:sz w:val="24"/>
-          <w:szCs w:val="24"/>
-        </w:rPr>
-        <w:t xml:space="preserve">Use  </w:t>
+        <w:t xml:space="preserve"> Use  </w:t>
       </w:r>
       <w:r>
         <w:rPr>
@@ -3534,16 +2501,7 @@
           <w:sz w:val="24"/>
           <w:szCs w:val="24"/>
         </w:rPr>
-        <w:t>write</w:t>
-      </w:r>
-      <w:proofErr w:type="gramEnd"/>
-      <w:r>
-        <w:rPr>
-          <w:b/>
-          <w:sz w:val="24"/>
-          <w:szCs w:val="24"/>
-        </w:rPr>
-        <w:t>()</w:t>
+        <w:t>write()</w:t>
       </w:r>
       <w:r>
         <w:rPr>
@@ -3608,23 +2566,7 @@
           <w:sz w:val="24"/>
           <w:szCs w:val="24"/>
         </w:rPr>
-        <w:t xml:space="preserve">Transform streams- stream objects of this nature are duplex streams where we can read from a </w:t>
-      </w:r>
-      <w:proofErr w:type="spellStart"/>
-      <w:r>
-        <w:rPr>
-          <w:sz w:val="24"/>
-          <w:szCs w:val="24"/>
-        </w:rPr>
-        <w:t>souce</w:t>
-      </w:r>
-      <w:proofErr w:type="spellEnd"/>
-      <w:r>
-        <w:rPr>
-          <w:sz w:val="24"/>
-          <w:szCs w:val="24"/>
-        </w:rPr>
-        <w:t>, transform them and write to a destination.</w:t>
+        <w:t>Transform streams- stream objects of this nature are duplex streams where we can read from a souce, transform them and write to a destination.</w:t>
       </w:r>
     </w:p>
     <w:p>
@@ -3666,39 +2608,15 @@
           <w:sz w:val="24"/>
           <w:szCs w:val="24"/>
         </w:rPr>
-        <w:t xml:space="preserve">Readable Streams- chunks of data are read from a source and are buffered in a buffer whose size is passed as an argument to </w:t>
-      </w:r>
-      <w:proofErr w:type="gramStart"/>
-      <w:r>
-        <w:rPr>
-          <w:sz w:val="24"/>
-          <w:szCs w:val="24"/>
-        </w:rPr>
-        <w:t>the  readable</w:t>
-      </w:r>
-      <w:proofErr w:type="gramEnd"/>
-      <w:r>
-        <w:rPr>
-          <w:sz w:val="24"/>
-          <w:szCs w:val="24"/>
-        </w:rPr>
-        <w:t xml:space="preserve"> stream object constructor. Once the buffer is full no more data is read from the source-</w:t>
-      </w:r>
-      <w:proofErr w:type="spellStart"/>
-      <w:r>
-        <w:rPr>
-          <w:sz w:val="24"/>
-          <w:szCs w:val="24"/>
-        </w:rPr>
-        <w:t>readStreamObj.read</w:t>
-      </w:r>
-      <w:proofErr w:type="spellEnd"/>
-      <w:r>
-        <w:rPr>
-          <w:sz w:val="24"/>
-          <w:szCs w:val="24"/>
-        </w:rPr>
-        <w:t>() method needs to be called to read from the buffer.</w:t>
+        <w:t xml:space="preserve">Readable Streams- chunks of data are read from a source and are buffered in a buffer whose size is passed as an argument to the  readable stream object constructor. Once the buffer is full no more data is read from the </w:t>
+      </w:r>
+      <w:r>
+        <w:rPr>
+          <w:sz w:val="24"/>
+          <w:szCs w:val="24"/>
+        </w:rPr>
+        <w:lastRenderedPageBreak/>
+        <w:t>source-readStreamObj.read() method needs to be called to read from the buffer.</w:t>
       </w:r>
       <w:r>
         <w:rPr>
@@ -3726,31 +2644,7 @@
           <w:sz w:val="24"/>
           <w:szCs w:val="24"/>
         </w:rPr>
-        <w:t xml:space="preserve">Writeable Streams-chunks of data are written to a buffer, each time a chunk of data is written using </w:t>
-      </w:r>
-      <w:proofErr w:type="gramStart"/>
-      <w:r>
-        <w:rPr>
-          <w:sz w:val="24"/>
-          <w:szCs w:val="24"/>
-        </w:rPr>
-        <w:t>write(</w:t>
-      </w:r>
-      <w:proofErr w:type="gramEnd"/>
-      <w:r>
-        <w:rPr>
-          <w:sz w:val="24"/>
-          <w:szCs w:val="24"/>
-        </w:rPr>
-        <w:t xml:space="preserve">) , the method return true/false </w:t>
-      </w:r>
-      <w:r>
-        <w:rPr>
-          <w:sz w:val="24"/>
-          <w:szCs w:val="24"/>
-        </w:rPr>
-        <w:lastRenderedPageBreak/>
-        <w:t>depending upon whether the chunk was written into the buffer. Once the buffer is full the method returns false.</w:t>
+        <w:t>Writeable Streams-chunks of data are written to a buffer, each time a chunk of data is written using write() , the method return true/false depending upon whether the chunk was written into the buffer. Once the buffer is full the method returns false.</w:t>
       </w:r>
     </w:p>
     <w:p>
@@ -3865,7 +2759,6 @@
         </w:rPr>
         <w:t xml:space="preserve"> Other </w:t>
       </w:r>
-      <w:proofErr w:type="gramStart"/>
       <w:r>
         <w:rPr>
           <w:sz w:val="24"/>
@@ -3873,7 +2766,6 @@
         </w:rPr>
         <w:t>significant(</w:t>
       </w:r>
-      <w:proofErr w:type="gramEnd"/>
       <w:r>
         <w:rPr>
           <w:b/>
@@ -3953,23 +2845,13 @@
         </w:rPr>
         <w:t xml:space="preserve">- emitted when there is data present in buffer to be read by application. The handler needs to use </w:t>
       </w:r>
-      <w:proofErr w:type="gramStart"/>
       <w:r>
         <w:rPr>
           <w:b/>
           <w:sz w:val="24"/>
           <w:szCs w:val="24"/>
         </w:rPr>
-        <w:t>read(</w:t>
-      </w:r>
-      <w:proofErr w:type="gramEnd"/>
-      <w:r>
-        <w:rPr>
-          <w:b/>
-          <w:sz w:val="24"/>
-          <w:szCs w:val="24"/>
-        </w:rPr>
-        <w:t>)</w:t>
+        <w:t>read()</w:t>
       </w:r>
       <w:r>
         <w:rPr>
@@ -4050,23 +2932,13 @@
         </w:rPr>
         <w:t xml:space="preserve">emitted when the stream is destroyed by calling the </w:t>
       </w:r>
-      <w:proofErr w:type="gramStart"/>
       <w:r>
         <w:rPr>
           <w:b/>
           <w:sz w:val="24"/>
           <w:szCs w:val="24"/>
         </w:rPr>
-        <w:t>destroy(</w:t>
-      </w:r>
-      <w:proofErr w:type="gramEnd"/>
-      <w:r>
-        <w:rPr>
-          <w:b/>
-          <w:sz w:val="24"/>
-          <w:szCs w:val="24"/>
-        </w:rPr>
-        <w:t>)</w:t>
+        <w:t>destroy()</w:t>
       </w:r>
       <w:r>
         <w:rPr>
@@ -4090,46 +2962,14 @@
           <w:sz w:val="24"/>
           <w:szCs w:val="24"/>
         </w:rPr>
-        <w:t xml:space="preserve">The readable stream can be in 2 </w:t>
-      </w:r>
-      <w:proofErr w:type="gramStart"/>
-      <w:r>
-        <w:rPr>
-          <w:sz w:val="24"/>
-          <w:szCs w:val="24"/>
-        </w:rPr>
-        <w:t>modes ,</w:t>
-      </w:r>
-      <w:proofErr w:type="gramEnd"/>
-      <w:r>
-        <w:rPr>
-          <w:sz w:val="24"/>
-          <w:szCs w:val="24"/>
-        </w:rPr>
-        <w:t xml:space="preserve"> in one mode buffering occurs and read() method is used in the other we use event and read the chunk as each chunk is read from the source with no buffering.</w:t>
-      </w:r>
-      <w:r>
-        <w:rPr>
-          <w:sz w:val="24"/>
-          <w:szCs w:val="24"/>
-        </w:rPr>
-        <w:t xml:space="preserve"> </w:t>
-      </w:r>
-      <w:proofErr w:type="gramStart"/>
-      <w:r>
-        <w:rPr>
-          <w:sz w:val="24"/>
-          <w:szCs w:val="24"/>
-        </w:rPr>
-        <w:t>Generally</w:t>
-      </w:r>
-      <w:proofErr w:type="gramEnd"/>
-      <w:r>
-        <w:rPr>
-          <w:sz w:val="24"/>
-          <w:szCs w:val="24"/>
-        </w:rPr>
-        <w:t xml:space="preserve"> prefer the event based way of reading.</w:t>
+        <w:t>The readable stream can be in 2 modes , in one mode buffering occurs and read() method is used in the other we use event and read the chunk as each chunk is read from the source with no buffering.</w:t>
+      </w:r>
+      <w:r>
+        <w:rPr>
+          <w:sz w:val="24"/>
+          <w:szCs w:val="24"/>
+        </w:rPr>
+        <w:t xml:space="preserve"> Generally prefer the event based way of reading.</w:t>
       </w:r>
     </w:p>
     <w:p>
@@ -4207,41 +3047,15 @@
           <w:sz w:val="24"/>
           <w:szCs w:val="24"/>
         </w:rPr>
-        <w:t>-</w:t>
-      </w:r>
-      <w:proofErr w:type="spellStart"/>
-      <w:r>
-        <w:rPr>
-          <w:sz w:val="24"/>
-          <w:szCs w:val="24"/>
-        </w:rPr>
-        <w:t>emited</w:t>
-      </w:r>
-      <w:proofErr w:type="spellEnd"/>
-      <w:r>
-        <w:rPr>
-          <w:sz w:val="24"/>
-          <w:szCs w:val="24"/>
-        </w:rPr>
-        <w:t xml:space="preserve"> when </w:t>
-      </w:r>
-      <w:proofErr w:type="gramStart"/>
+        <w:t xml:space="preserve">-emited when </w:t>
+      </w:r>
       <w:r>
         <w:rPr>
           <w:b/>
           <w:sz w:val="24"/>
           <w:szCs w:val="24"/>
         </w:rPr>
-        <w:t>destroy(</w:t>
-      </w:r>
-      <w:proofErr w:type="gramEnd"/>
-      <w:r>
-        <w:rPr>
-          <w:b/>
-          <w:sz w:val="24"/>
-          <w:szCs w:val="24"/>
-        </w:rPr>
-        <w:t xml:space="preserve">) </w:t>
+        <w:t xml:space="preserve">destroy() </w:t>
       </w:r>
       <w:r>
         <w:rPr>
@@ -4286,23 +3100,13 @@
         </w:rPr>
         <w:t xml:space="preserve">emitted when </w:t>
       </w:r>
-      <w:proofErr w:type="gramStart"/>
       <w:r>
         <w:rPr>
           <w:b/>
           <w:sz w:val="24"/>
           <w:szCs w:val="24"/>
         </w:rPr>
-        <w:t>end(</w:t>
-      </w:r>
-      <w:proofErr w:type="gramEnd"/>
-      <w:r>
-        <w:rPr>
-          <w:b/>
-          <w:sz w:val="24"/>
-          <w:szCs w:val="24"/>
-        </w:rPr>
-        <w:t>)</w:t>
+        <w:t>end()</w:t>
       </w:r>
       <w:r>
         <w:rPr>
@@ -4346,23 +3150,7 @@
           <w:sz w:val="24"/>
           <w:szCs w:val="24"/>
         </w:rPr>
-        <w:t xml:space="preserve">-when buffer is full </w:t>
-      </w:r>
-      <w:proofErr w:type="gramStart"/>
-      <w:r>
-        <w:rPr>
-          <w:sz w:val="24"/>
-          <w:szCs w:val="24"/>
-        </w:rPr>
-        <w:t>write(</w:t>
-      </w:r>
-      <w:proofErr w:type="gramEnd"/>
-      <w:r>
-        <w:rPr>
-          <w:sz w:val="24"/>
-          <w:szCs w:val="24"/>
-        </w:rPr>
-        <w:t>) method returns false.</w:t>
+        <w:t>-when buffer is full write() method returns false.</w:t>
       </w:r>
       <w:r>
         <w:rPr>
@@ -4390,153 +3178,52 @@
           <w:sz w:val="24"/>
           <w:szCs w:val="24"/>
         </w:rPr>
-        <w:t xml:space="preserve">All streams by default operate upon Buffer </w:t>
-      </w:r>
-      <w:proofErr w:type="gramStart"/>
-      <w:r>
-        <w:rPr>
-          <w:sz w:val="24"/>
-          <w:szCs w:val="24"/>
-        </w:rPr>
-        <w:t>objects(</w:t>
-      </w:r>
-      <w:proofErr w:type="spellStart"/>
-      <w:proofErr w:type="gramEnd"/>
-      <w:r>
-        <w:rPr>
-          <w:sz w:val="24"/>
-          <w:szCs w:val="24"/>
-        </w:rPr>
-        <w:t>octect</w:t>
-      </w:r>
-      <w:proofErr w:type="spellEnd"/>
-      <w:r>
-        <w:rPr>
-          <w:sz w:val="24"/>
-          <w:szCs w:val="24"/>
-        </w:rPr>
-        <w:t>/binary stream)</w:t>
-      </w:r>
-      <w:r>
-        <w:rPr>
+        <w:t>All streams by default operate upon Buffer objects(octect/binary stream)</w:t>
+      </w:r>
+      <w:r>
+        <w:rPr>
+          <w:sz w:val="24"/>
+          <w:szCs w:val="24"/>
+        </w:rPr>
+        <w:t xml:space="preserve"> ie the stream object when reads a chunk of data in the form group of bytes / writes a chunk of data in the form of group of bytes. They can also operate upon string ie by reading /writing a string of data- this can be done by setting the </w:t>
+      </w:r>
+      <w:r>
+        <w:rPr>
+          <w:b/>
+          <w:sz w:val="24"/>
+          <w:szCs w:val="24"/>
+        </w:rPr>
+        <w:t>setEncoding()</w:t>
+      </w:r>
+      <w:r>
+        <w:rPr>
+          <w:b/>
           <w:sz w:val="24"/>
           <w:szCs w:val="24"/>
         </w:rPr>
         <w:t xml:space="preserve"> </w:t>
       </w:r>
-      <w:proofErr w:type="spellStart"/>
-      <w:r>
-        <w:rPr>
-          <w:sz w:val="24"/>
-          <w:szCs w:val="24"/>
-        </w:rPr>
-        <w:t>ie</w:t>
-      </w:r>
-      <w:proofErr w:type="spellEnd"/>
-      <w:r>
-        <w:rPr>
-          <w:sz w:val="24"/>
-          <w:szCs w:val="24"/>
-        </w:rPr>
-        <w:t xml:space="preserve"> the stream object when reads a chunk of data in the form group of bytes / writes a chunk of data in the form of group of bytes. They can also operate upon string </w:t>
-      </w:r>
-      <w:proofErr w:type="spellStart"/>
-      <w:r>
-        <w:rPr>
-          <w:sz w:val="24"/>
-          <w:szCs w:val="24"/>
-        </w:rPr>
-        <w:t>ie</w:t>
-      </w:r>
-      <w:proofErr w:type="spellEnd"/>
-      <w:r>
-        <w:rPr>
-          <w:sz w:val="24"/>
-          <w:szCs w:val="24"/>
-        </w:rPr>
-        <w:t xml:space="preserve"> by reading /writing a string of data- this can be done by setting the </w:t>
-      </w:r>
-      <w:proofErr w:type="spellStart"/>
-      <w:proofErr w:type="gramStart"/>
-      <w:r>
-        <w:rPr>
-          <w:b/>
-          <w:sz w:val="24"/>
-          <w:szCs w:val="24"/>
-        </w:rPr>
-        <w:t>setEncoding</w:t>
-      </w:r>
-      <w:proofErr w:type="spellEnd"/>
-      <w:r>
-        <w:rPr>
-          <w:b/>
-          <w:sz w:val="24"/>
-          <w:szCs w:val="24"/>
-        </w:rPr>
-        <w:t>(</w:t>
-      </w:r>
-      <w:proofErr w:type="gramEnd"/>
-      <w:r>
-        <w:rPr>
-          <w:b/>
-          <w:sz w:val="24"/>
-          <w:szCs w:val="24"/>
-        </w:rPr>
-        <w:t>)</w:t>
-      </w:r>
-      <w:r>
-        <w:rPr>
-          <w:b/>
-          <w:sz w:val="24"/>
-          <w:szCs w:val="24"/>
-        </w:rPr>
-        <w:t xml:space="preserve"> </w:t>
-      </w:r>
-      <w:r>
-        <w:rPr>
-          <w:sz w:val="24"/>
-          <w:szCs w:val="24"/>
-        </w:rPr>
-        <w:t>with ‘utf-8’ or ‘</w:t>
-      </w:r>
-      <w:proofErr w:type="spellStart"/>
-      <w:r>
-        <w:rPr>
-          <w:sz w:val="24"/>
-          <w:szCs w:val="24"/>
-        </w:rPr>
-        <w:t>ascii</w:t>
-      </w:r>
-      <w:proofErr w:type="spellEnd"/>
-      <w:r>
-        <w:rPr>
-          <w:sz w:val="24"/>
-          <w:szCs w:val="24"/>
-        </w:rPr>
-        <w:t>’ as an argument.</w:t>
-      </w:r>
-      <w:r>
-        <w:rPr>
-          <w:sz w:val="24"/>
-          <w:szCs w:val="24"/>
-        </w:rPr>
-        <w:t xml:space="preserve"> It can also be made to operate on objects – this mode is called as an object </w:t>
-      </w:r>
-      <w:proofErr w:type="gramStart"/>
-      <w:r>
-        <w:rPr>
-          <w:sz w:val="24"/>
-          <w:szCs w:val="24"/>
-        </w:rPr>
-        <w:t>mode ,</w:t>
-      </w:r>
-      <w:proofErr w:type="gramEnd"/>
-      <w:r>
-        <w:rPr>
-          <w:sz w:val="24"/>
-          <w:szCs w:val="24"/>
-        </w:rPr>
-        <w:t xml:space="preserve"> any object can be used as basis similar to string except for null.</w:t>
+      <w:r>
+        <w:rPr>
+          <w:sz w:val="24"/>
+          <w:szCs w:val="24"/>
+        </w:rPr>
+        <w:t>with ‘utf-8’ or ‘ascii’ as an argument.</w:t>
+      </w:r>
+      <w:r>
+        <w:rPr>
+          <w:sz w:val="24"/>
+          <w:szCs w:val="24"/>
+        </w:rPr>
+        <w:t xml:space="preserve"> It can also be made to operate on objects – </w:t>
+      </w:r>
+      <w:r>
+        <w:rPr>
+          <w:sz w:val="24"/>
+          <w:szCs w:val="24"/>
+        </w:rPr>
+        <w:lastRenderedPageBreak/>
+        <w:t>this mode is called as an object mode , any object can be used as basis similar to string except for null.</w:t>
       </w:r>
     </w:p>
     <w:p>
@@ -4557,7 +3244,6 @@
           <w:sz w:val="24"/>
           <w:szCs w:val="24"/>
         </w:rPr>
-        <w:lastRenderedPageBreak/>
         <w:t xml:space="preserve">All readable streams provide a pipe method which takes a writeable stream as an argument. </w:t>
       </w:r>
       <w:r>
@@ -4565,23 +3251,7 @@
           <w:sz w:val="24"/>
           <w:szCs w:val="24"/>
         </w:rPr>
-        <w:t xml:space="preserve">The </w:t>
-      </w:r>
-      <w:proofErr w:type="gramStart"/>
-      <w:r>
-        <w:rPr>
-          <w:sz w:val="24"/>
-          <w:szCs w:val="24"/>
-        </w:rPr>
-        <w:t>pipe(</w:t>
-      </w:r>
-      <w:proofErr w:type="gramEnd"/>
-      <w:r>
-        <w:rPr>
-          <w:sz w:val="24"/>
-          <w:szCs w:val="24"/>
-        </w:rPr>
-        <w:t>) function reads from the source and writes to the destination, using pipes() is recommended as flow rates are controlled to minimize buffering.</w:t>
+        <w:t>The pipe() function reads from the source and writes to the destination, using pipes() is recommended as flow rates are controlled to minimize buffering.</w:t>
       </w:r>
     </w:p>
     <w:p>
@@ -4593,8 +3263,6 @@
           <w:szCs w:val="24"/>
         </w:rPr>
       </w:pPr>
-      <w:bookmarkStart w:id="0" w:name="_GoBack"/>
-      <w:bookmarkEnd w:id="0"/>
     </w:p>
     <w:p>
       <w:pPr>

</xml_diff>

<commit_message>
added some points of events related to streams
</commit_message>
<xml_diff>
--- a/Core concepts of Node js.docx
+++ b/Core concepts of Node js.docx
@@ -39,12 +39,69 @@
           <w:szCs w:val="24"/>
         </w:rPr>
       </w:pPr>
-      <w:r>
-        <w:rPr>
-          <w:sz w:val="24"/>
-          <w:szCs w:val="24"/>
-        </w:rPr>
-        <w:t>Blocking  Vs Non Blocking: Blocking is when execution of additional javascript code in node.js process is put on hold waiting for completion of non-Javascript operation such as  I/O and network calls.</w:t>
+      <w:proofErr w:type="gramStart"/>
+      <w:r>
+        <w:rPr>
+          <w:sz w:val="24"/>
+          <w:szCs w:val="24"/>
+        </w:rPr>
+        <w:t>Blocking  Vs</w:t>
+      </w:r>
+      <w:proofErr w:type="gramEnd"/>
+      <w:r>
+        <w:rPr>
+          <w:sz w:val="24"/>
+          <w:szCs w:val="24"/>
+        </w:rPr>
+        <w:t xml:space="preserve"> </w:t>
+      </w:r>
+      <w:proofErr w:type="spellStart"/>
+      <w:r>
+        <w:rPr>
+          <w:sz w:val="24"/>
+          <w:szCs w:val="24"/>
+        </w:rPr>
+        <w:t>Non Blocking</w:t>
+      </w:r>
+      <w:proofErr w:type="spellEnd"/>
+      <w:r>
+        <w:rPr>
+          <w:sz w:val="24"/>
+          <w:szCs w:val="24"/>
+        </w:rPr>
+        <w:t xml:space="preserve">: Blocking is when execution of additional </w:t>
+      </w:r>
+      <w:proofErr w:type="spellStart"/>
+      <w:r>
+        <w:rPr>
+          <w:sz w:val="24"/>
+          <w:szCs w:val="24"/>
+        </w:rPr>
+        <w:t>javascript</w:t>
+      </w:r>
+      <w:proofErr w:type="spellEnd"/>
+      <w:r>
+        <w:rPr>
+          <w:sz w:val="24"/>
+          <w:szCs w:val="24"/>
+        </w:rPr>
+        <w:t xml:space="preserve"> code in node.js process is put on hold waiting for completion of non-</w:t>
+      </w:r>
+      <w:proofErr w:type="spellStart"/>
+      <w:r>
+        <w:rPr>
+          <w:sz w:val="24"/>
+          <w:szCs w:val="24"/>
+        </w:rPr>
+        <w:t>Javascript</w:t>
+      </w:r>
+      <w:proofErr w:type="spellEnd"/>
+      <w:r>
+        <w:rPr>
+          <w:sz w:val="24"/>
+          <w:szCs w:val="24"/>
+        </w:rPr>
+        <w:t xml:space="preserve"> operation such as  I/O and network calls.</w:t>
       </w:r>
       <w:r>
         <w:rPr>
@@ -58,14 +115,46 @@
           <w:sz w:val="24"/>
           <w:szCs w:val="24"/>
         </w:rPr>
-        <w:t xml:space="preserve"> It is not blocking when execution of remaining javascript code is put on hold because the operation being performed is CPU intensive.</w:t>
-      </w:r>
-      <w:r>
-        <w:rPr>
-          <w:sz w:val="24"/>
-          <w:szCs w:val="24"/>
-        </w:rPr>
-        <w:t xml:space="preserve"> In nodejs we are provided with options for such operations that are not blocking which make use of call back functions.</w:t>
+        <w:t xml:space="preserve"> It is not blocking when execution of remaining </w:t>
+      </w:r>
+      <w:proofErr w:type="spellStart"/>
+      <w:r>
+        <w:rPr>
+          <w:sz w:val="24"/>
+          <w:szCs w:val="24"/>
+        </w:rPr>
+        <w:t>javascript</w:t>
+      </w:r>
+      <w:proofErr w:type="spellEnd"/>
+      <w:r>
+        <w:rPr>
+          <w:sz w:val="24"/>
+          <w:szCs w:val="24"/>
+        </w:rPr>
+        <w:t xml:space="preserve"> code is put on hold because the operation being performed is CPU intensive.</w:t>
+      </w:r>
+      <w:r>
+        <w:rPr>
+          <w:sz w:val="24"/>
+          <w:szCs w:val="24"/>
+        </w:rPr>
+        <w:t xml:space="preserve"> In </w:t>
+      </w:r>
+      <w:proofErr w:type="spellStart"/>
+      <w:r>
+        <w:rPr>
+          <w:sz w:val="24"/>
+          <w:szCs w:val="24"/>
+        </w:rPr>
+        <w:t>nodejs</w:t>
+      </w:r>
+      <w:proofErr w:type="spellEnd"/>
+      <w:r>
+        <w:rPr>
+          <w:sz w:val="24"/>
+          <w:szCs w:val="24"/>
+        </w:rPr>
+        <w:t xml:space="preserve"> we are provided with options for such operations that are not blocking which make use of call back functions.</w:t>
       </w:r>
     </w:p>
     <w:p>
@@ -85,14 +174,142 @@
           <w:sz w:val="24"/>
           <w:szCs w:val="24"/>
         </w:rPr>
-        <w:t>Concurrency and throughput: Javascript execution in Nodejs is single threaded. So higher throughput and concurrency is achieved through non blocking feature wherein the rest of the code can finish execution without waiting for the non-javascript operation. Read the example to get a better grip on concept  For Example: In a webserver if it take 50ms to complete a request where 45ms are spent on a non-javascript operation then , we can execute them in a non blocking fashion and continue handling of other requests.</w:t>
-      </w:r>
-      <w:r>
-        <w:rPr>
-          <w:sz w:val="24"/>
-          <w:szCs w:val="24"/>
-        </w:rPr>
-        <w:t xml:space="preserve"> Thus requests are taken care of concurrently with a singlethread.</w:t>
+        <w:t xml:space="preserve">Concurrency and throughput: </w:t>
+      </w:r>
+      <w:proofErr w:type="spellStart"/>
+      <w:r>
+        <w:rPr>
+          <w:sz w:val="24"/>
+          <w:szCs w:val="24"/>
+        </w:rPr>
+        <w:t>Javascript</w:t>
+      </w:r>
+      <w:proofErr w:type="spellEnd"/>
+      <w:r>
+        <w:rPr>
+          <w:sz w:val="24"/>
+          <w:szCs w:val="24"/>
+        </w:rPr>
+        <w:t xml:space="preserve"> execution in </w:t>
+      </w:r>
+      <w:proofErr w:type="spellStart"/>
+      <w:r>
+        <w:rPr>
+          <w:sz w:val="24"/>
+          <w:szCs w:val="24"/>
+        </w:rPr>
+        <w:t>Nodejs</w:t>
+      </w:r>
+      <w:proofErr w:type="spellEnd"/>
+      <w:r>
+        <w:rPr>
+          <w:sz w:val="24"/>
+          <w:szCs w:val="24"/>
+        </w:rPr>
+        <w:t xml:space="preserve"> is single threaded. So higher throughput and concurrency is achieved through </w:t>
+      </w:r>
+      <w:proofErr w:type="spellStart"/>
+      <w:r>
+        <w:rPr>
+          <w:sz w:val="24"/>
+          <w:szCs w:val="24"/>
+        </w:rPr>
+        <w:t>non blocking</w:t>
+      </w:r>
+      <w:proofErr w:type="spellEnd"/>
+      <w:r>
+        <w:rPr>
+          <w:sz w:val="24"/>
+          <w:szCs w:val="24"/>
+        </w:rPr>
+        <w:t xml:space="preserve"> feature wherein the rest of the code can finish execution without waiting for the non-</w:t>
+      </w:r>
+      <w:proofErr w:type="spellStart"/>
+      <w:r>
+        <w:rPr>
+          <w:sz w:val="24"/>
+          <w:szCs w:val="24"/>
+        </w:rPr>
+        <w:t>javascript</w:t>
+      </w:r>
+      <w:proofErr w:type="spellEnd"/>
+      <w:r>
+        <w:rPr>
+          <w:sz w:val="24"/>
+          <w:szCs w:val="24"/>
+        </w:rPr>
+        <w:t xml:space="preserve"> operation. Read the example to get a better grip on </w:t>
+      </w:r>
+      <w:proofErr w:type="gramStart"/>
+      <w:r>
+        <w:rPr>
+          <w:sz w:val="24"/>
+          <w:szCs w:val="24"/>
+        </w:rPr>
+        <w:t>concept  For</w:t>
+      </w:r>
+      <w:proofErr w:type="gramEnd"/>
+      <w:r>
+        <w:rPr>
+          <w:sz w:val="24"/>
+          <w:szCs w:val="24"/>
+        </w:rPr>
+        <w:t xml:space="preserve"> Example: In a webserver if it take 50ms to complete a request where 45ms are spent on a non-</w:t>
+      </w:r>
+      <w:proofErr w:type="spellStart"/>
+      <w:r>
+        <w:rPr>
+          <w:sz w:val="24"/>
+          <w:szCs w:val="24"/>
+        </w:rPr>
+        <w:t>javascript</w:t>
+      </w:r>
+      <w:proofErr w:type="spellEnd"/>
+      <w:r>
+        <w:rPr>
+          <w:sz w:val="24"/>
+          <w:szCs w:val="24"/>
+        </w:rPr>
+        <w:t xml:space="preserve"> operation then , we can execute them in a </w:t>
+      </w:r>
+      <w:proofErr w:type="spellStart"/>
+      <w:r>
+        <w:rPr>
+          <w:sz w:val="24"/>
+          <w:szCs w:val="24"/>
+        </w:rPr>
+        <w:t>non blocking</w:t>
+      </w:r>
+      <w:proofErr w:type="spellEnd"/>
+      <w:r>
+        <w:rPr>
+          <w:sz w:val="24"/>
+          <w:szCs w:val="24"/>
+        </w:rPr>
+        <w:t xml:space="preserve"> fashion and continue handling of other requests.</w:t>
+      </w:r>
+      <w:r>
+        <w:rPr>
+          <w:sz w:val="24"/>
+          <w:szCs w:val="24"/>
+        </w:rPr>
+        <w:t xml:space="preserve"> Thus requests are taken care of concurrently with a </w:t>
+      </w:r>
+      <w:proofErr w:type="spellStart"/>
+      <w:r>
+        <w:rPr>
+          <w:sz w:val="24"/>
+          <w:szCs w:val="24"/>
+        </w:rPr>
+        <w:t>singlethread</w:t>
+      </w:r>
+      <w:proofErr w:type="spellEnd"/>
+      <w:r>
+        <w:rPr>
+          <w:sz w:val="24"/>
+          <w:szCs w:val="24"/>
+        </w:rPr>
+        <w:t>.</w:t>
       </w:r>
     </w:p>
     <w:p>
@@ -110,15 +327,50 @@
           <w:sz w:val="24"/>
           <w:szCs w:val="24"/>
         </w:rPr>
-        <w:t>Do not mix blocking and non-blocking codes carelessly as it might lead to unwanted outcomes.</w:t>
-      </w:r>
-      <w:r>
-        <w:rPr>
-          <w:sz w:val="24"/>
-          <w:szCs w:val="24"/>
-        </w:rPr>
-        <w:t xml:space="preserve">Here fs.unlinkSync which deletes the file would be called before the callback function Ex:  </w:t>
-      </w:r>
+        <w:t xml:space="preserve">Do not mix blocking and non-blocking codes carelessly as it might lead to unwanted </w:t>
+      </w:r>
+      <w:proofErr w:type="spellStart"/>
+      <w:proofErr w:type="gramStart"/>
+      <w:r>
+        <w:rPr>
+          <w:sz w:val="24"/>
+          <w:szCs w:val="24"/>
+        </w:rPr>
+        <w:t>outcomes.</w:t>
+      </w:r>
+      <w:r>
+        <w:rPr>
+          <w:sz w:val="24"/>
+          <w:szCs w:val="24"/>
+        </w:rPr>
+        <w:t>Here</w:t>
+      </w:r>
+      <w:proofErr w:type="spellEnd"/>
+      <w:proofErr w:type="gramEnd"/>
+      <w:r>
+        <w:rPr>
+          <w:sz w:val="24"/>
+          <w:szCs w:val="24"/>
+        </w:rPr>
+        <w:t xml:space="preserve"> </w:t>
+      </w:r>
+      <w:proofErr w:type="spellStart"/>
+      <w:r>
+        <w:rPr>
+          <w:sz w:val="24"/>
+          <w:szCs w:val="24"/>
+        </w:rPr>
+        <w:t>fs.unlinkSync</w:t>
+      </w:r>
+      <w:proofErr w:type="spellEnd"/>
+      <w:r>
+        <w:rPr>
+          <w:sz w:val="24"/>
+          <w:szCs w:val="24"/>
+        </w:rPr>
+        <w:t xml:space="preserve"> which deletes the file would be called before the callback function Ex:  </w:t>
+      </w:r>
+      <w:proofErr w:type="spellStart"/>
       <w:r>
         <w:rPr>
           <w:rFonts w:ascii="Consolas" w:hAnsi="Consolas" w:cs="Consolas"/>
@@ -126,6 +378,7 @@
         </w:rPr>
         <w:t>const</w:t>
       </w:r>
+      <w:proofErr w:type="spellEnd"/>
       <w:r>
         <w:rPr>
           <w:rFonts w:ascii="Consolas" w:hAnsi="Consolas" w:cs="Consolas"/>
@@ -205,6 +458,8 @@
           <w:szCs w:val="20"/>
         </w:rPr>
       </w:pPr>
+      <w:proofErr w:type="spellStart"/>
+      <w:proofErr w:type="gramStart"/>
       <w:r>
         <w:rPr>
           <w:rFonts w:ascii="Consolas" w:eastAsia="Times New Roman" w:hAnsi="Consolas" w:cs="Consolas"/>
@@ -223,6 +478,7 @@
         </w:rPr>
         <w:t>readFile</w:t>
       </w:r>
+      <w:proofErr w:type="spellEnd"/>
       <w:r>
         <w:rPr>
           <w:rFonts w:ascii="Consolas" w:eastAsia="Times New Roman" w:hAnsi="Consolas" w:cs="Consolas"/>
@@ -239,7 +495,17 @@
           <w:sz w:val="20"/>
           <w:szCs w:val="20"/>
         </w:rPr>
-        <w:t>'/file.md'</w:t>
+        <w:t>'/file.md</w:t>
+      </w:r>
+      <w:proofErr w:type="gramEnd"/>
+      <w:r>
+        <w:rPr>
+          <w:rFonts w:ascii="Consolas" w:eastAsia="Times New Roman" w:hAnsi="Consolas" w:cs="Consolas"/>
+          <w:color w:val="7EC699"/>
+          <w:sz w:val="20"/>
+          <w:szCs w:val="20"/>
+        </w:rPr>
+        <w:t>'</w:t>
       </w:r>
       <w:r>
         <w:rPr>
@@ -469,6 +735,8 @@
           <w:szCs w:val="20"/>
         </w:rPr>
       </w:pPr>
+      <w:proofErr w:type="spellStart"/>
+      <w:proofErr w:type="gramStart"/>
       <w:r>
         <w:rPr>
           <w:rFonts w:ascii="Consolas" w:eastAsia="Times New Roman" w:hAnsi="Consolas" w:cs="Consolas"/>
@@ -487,6 +755,7 @@
         </w:rPr>
         <w:t>unlinkSync</w:t>
       </w:r>
+      <w:proofErr w:type="spellEnd"/>
       <w:r>
         <w:rPr>
           <w:rFonts w:ascii="Consolas" w:eastAsia="Times New Roman" w:hAnsi="Consolas" w:cs="Consolas"/>
@@ -503,7 +772,17 @@
           <w:sz w:val="20"/>
           <w:szCs w:val="20"/>
         </w:rPr>
-        <w:t>'/file.md'</w:t>
+        <w:t>'/file.md</w:t>
+      </w:r>
+      <w:proofErr w:type="gramEnd"/>
+      <w:r>
+        <w:rPr>
+          <w:rFonts w:ascii="Consolas" w:eastAsia="Times New Roman" w:hAnsi="Consolas" w:cs="Consolas"/>
+          <w:color w:val="7EC699"/>
+          <w:sz w:val="20"/>
+          <w:szCs w:val="20"/>
+        </w:rPr>
+        <w:t>'</w:t>
       </w:r>
       <w:r>
         <w:rPr>
@@ -581,7 +860,27 @@
           <w:sz w:val="20"/>
           <w:szCs w:val="20"/>
         </w:rPr>
-        <w:t>A better option would be to call the unlinkSync in a non-blocking way inside the callback as shown below:</w:t>
+        <w:t xml:space="preserve">A better option would be to call the </w:t>
+      </w:r>
+      <w:proofErr w:type="spellStart"/>
+      <w:r>
+        <w:rPr>
+          <w:rFonts w:ascii="Consolas" w:eastAsia="Times New Roman" w:hAnsi="Consolas" w:cs="Consolas"/>
+          <w:color w:val="CCCCCC"/>
+          <w:sz w:val="20"/>
+          <w:szCs w:val="20"/>
+        </w:rPr>
+        <w:t>unlinkSync</w:t>
+      </w:r>
+      <w:proofErr w:type="spellEnd"/>
+      <w:r>
+        <w:rPr>
+          <w:rFonts w:ascii="Consolas" w:eastAsia="Times New Roman" w:hAnsi="Consolas" w:cs="Consolas"/>
+          <w:color w:val="CCCCCC"/>
+          <w:sz w:val="20"/>
+          <w:szCs w:val="20"/>
+        </w:rPr>
+        <w:t xml:space="preserve"> in a non-blocking way inside the callback as shown below:</w:t>
       </w:r>
     </w:p>
     <w:p>
@@ -595,6 +894,7 @@
           <w:color w:val="CCCCCC"/>
         </w:rPr>
       </w:pPr>
+      <w:proofErr w:type="spellStart"/>
       <w:r>
         <w:rPr>
           <w:rStyle w:val="token"/>
@@ -603,6 +903,7 @@
         </w:rPr>
         <w:t>const</w:t>
       </w:r>
+      <w:proofErr w:type="spellEnd"/>
       <w:r>
         <w:rPr>
           <w:rStyle w:val="HTMLCode"/>
@@ -671,6 +972,8 @@
           <w:color w:val="CCCCCC"/>
         </w:rPr>
       </w:pPr>
+      <w:proofErr w:type="spellStart"/>
+      <w:proofErr w:type="gramStart"/>
       <w:r>
         <w:rPr>
           <w:rStyle w:val="HTMLCode"/>
@@ -695,6 +998,7 @@
         </w:rPr>
         <w:t>readFile</w:t>
       </w:r>
+      <w:proofErr w:type="spellEnd"/>
       <w:r>
         <w:rPr>
           <w:rStyle w:val="token"/>
@@ -709,12 +1013,21 @@
           <w:rFonts w:ascii="Consolas" w:hAnsi="Consolas" w:cs="Consolas"/>
           <w:color w:val="7EC699"/>
         </w:rPr>
-        <w:t>'/file.md'</w:t>
-      </w:r>
+        <w:t>'/file.md</w:t>
+      </w:r>
+      <w:proofErr w:type="gramEnd"/>
       <w:r>
         <w:rPr>
           <w:rStyle w:val="token"/>
           <w:rFonts w:ascii="Consolas" w:hAnsi="Consolas" w:cs="Consolas"/>
+          <w:color w:val="7EC699"/>
+        </w:rPr>
+        <w:t>'</w:t>
+      </w:r>
+      <w:r>
+        <w:rPr>
+          <w:rStyle w:val="token"/>
+          <w:rFonts w:ascii="Consolas" w:hAnsi="Consolas" w:cs="Consolas"/>
           <w:color w:val="CCCCCC"/>
         </w:rPr>
         <w:t>,</w:t>
@@ -735,6 +1048,7 @@
         </w:rPr>
         <w:t>(</w:t>
       </w:r>
+      <w:proofErr w:type="spellStart"/>
       <w:r>
         <w:rPr>
           <w:rStyle w:val="HTMLCode"/>
@@ -743,6 +1057,7 @@
         </w:rPr>
         <w:t>readFileErr</w:t>
       </w:r>
+      <w:proofErr w:type="spellEnd"/>
       <w:r>
         <w:rPr>
           <w:rStyle w:val="token"/>
@@ -843,6 +1158,7 @@
         </w:rPr>
         <w:t>(</w:t>
       </w:r>
+      <w:proofErr w:type="spellStart"/>
       <w:r>
         <w:rPr>
           <w:rStyle w:val="HTMLCode"/>
@@ -851,6 +1167,7 @@
         </w:rPr>
         <w:t>readFileErr</w:t>
       </w:r>
+      <w:proofErr w:type="spellEnd"/>
       <w:r>
         <w:rPr>
           <w:rStyle w:val="token"/>
@@ -881,8 +1198,18 @@
           <w:rFonts w:ascii="Consolas" w:hAnsi="Consolas" w:cs="Consolas"/>
           <w:color w:val="CCCCCC"/>
         </w:rPr>
-        <w:t xml:space="preserve"> readFileErr</w:t>
-      </w:r>
+        <w:t xml:space="preserve"> </w:t>
+      </w:r>
+      <w:proofErr w:type="spellStart"/>
+      <w:r>
+        <w:rPr>
+          <w:rStyle w:val="HTMLCode"/>
+          <w:rFonts w:ascii="Consolas" w:hAnsi="Consolas" w:cs="Consolas"/>
+          <w:color w:val="CCCCCC"/>
+        </w:rPr>
+        <w:t>readFileErr</w:t>
+      </w:r>
+      <w:proofErr w:type="spellEnd"/>
       <w:r>
         <w:rPr>
           <w:rStyle w:val="token"/>
@@ -969,7 +1296,17 @@
           <w:rFonts w:ascii="Consolas" w:hAnsi="Consolas" w:cs="Consolas"/>
           <w:color w:val="CCCCCC"/>
         </w:rPr>
-        <w:t xml:space="preserve">  fs</w:t>
+        <w:t xml:space="preserve">  </w:t>
+      </w:r>
+      <w:proofErr w:type="spellStart"/>
+      <w:proofErr w:type="gramStart"/>
+      <w:r>
+        <w:rPr>
+          <w:rStyle w:val="HTMLCode"/>
+          <w:rFonts w:ascii="Consolas" w:hAnsi="Consolas" w:cs="Consolas"/>
+          <w:color w:val="CCCCCC"/>
+        </w:rPr>
+        <w:t>fs</w:t>
       </w:r>
       <w:r>
         <w:rPr>
@@ -987,6 +1324,7 @@
         </w:rPr>
         <w:t>unlink</w:t>
       </w:r>
+      <w:proofErr w:type="spellEnd"/>
       <w:r>
         <w:rPr>
           <w:rStyle w:val="token"/>
@@ -1001,12 +1339,21 @@
           <w:rFonts w:ascii="Consolas" w:hAnsi="Consolas" w:cs="Consolas"/>
           <w:color w:val="7EC699"/>
         </w:rPr>
-        <w:t>'/file.md'</w:t>
-      </w:r>
+        <w:t>'/file.md</w:t>
+      </w:r>
+      <w:proofErr w:type="gramEnd"/>
       <w:r>
         <w:rPr>
           <w:rStyle w:val="token"/>
           <w:rFonts w:ascii="Consolas" w:hAnsi="Consolas" w:cs="Consolas"/>
+          <w:color w:val="7EC699"/>
+        </w:rPr>
+        <w:t>'</w:t>
+      </w:r>
+      <w:r>
+        <w:rPr>
+          <w:rStyle w:val="token"/>
+          <w:rFonts w:ascii="Consolas" w:hAnsi="Consolas" w:cs="Consolas"/>
           <w:color w:val="CCCCCC"/>
         </w:rPr>
         <w:t>,</w:t>
@@ -1027,6 +1374,7 @@
         </w:rPr>
         <w:t>(</w:t>
       </w:r>
+      <w:proofErr w:type="spellStart"/>
       <w:r>
         <w:rPr>
           <w:rStyle w:val="HTMLCode"/>
@@ -1035,6 +1383,7 @@
         </w:rPr>
         <w:t>unlinkErr</w:t>
       </w:r>
+      <w:proofErr w:type="spellEnd"/>
       <w:r>
         <w:rPr>
           <w:rStyle w:val="token"/>
@@ -1119,6 +1468,7 @@
         </w:rPr>
         <w:t>(</w:t>
       </w:r>
+      <w:proofErr w:type="spellStart"/>
       <w:r>
         <w:rPr>
           <w:rStyle w:val="HTMLCode"/>
@@ -1127,6 +1477,7 @@
         </w:rPr>
         <w:t>unlinkErr</w:t>
       </w:r>
+      <w:proofErr w:type="spellEnd"/>
       <w:r>
         <w:rPr>
           <w:rStyle w:val="token"/>
@@ -1157,8 +1508,18 @@
           <w:rFonts w:ascii="Consolas" w:hAnsi="Consolas" w:cs="Consolas"/>
           <w:color w:val="CCCCCC"/>
         </w:rPr>
-        <w:t xml:space="preserve"> unlinkErr</w:t>
-      </w:r>
+        <w:t xml:space="preserve"> </w:t>
+      </w:r>
+      <w:proofErr w:type="spellStart"/>
+      <w:r>
+        <w:rPr>
+          <w:rStyle w:val="HTMLCode"/>
+          <w:rFonts w:ascii="Consolas" w:hAnsi="Consolas" w:cs="Consolas"/>
+          <w:color w:val="CCCCCC"/>
+        </w:rPr>
+        <w:t>unlinkErr</w:t>
+      </w:r>
+      <w:proofErr w:type="spellEnd"/>
       <w:r>
         <w:rPr>
           <w:rStyle w:val="token"/>
@@ -1234,7 +1595,43 @@
           <w:szCs w:val="28"/>
         </w:rPr>
         <w:lastRenderedPageBreak/>
-        <w:t>EVENT LOOP,TIMERS, and process.nextTick():</w:t>
+        <w:t xml:space="preserve">EVENT </w:t>
+      </w:r>
+      <w:proofErr w:type="gramStart"/>
+      <w:r>
+        <w:rPr>
+          <w:b/>
+          <w:sz w:val="28"/>
+          <w:szCs w:val="28"/>
+        </w:rPr>
+        <w:t>LOOP,TIMERS</w:t>
+      </w:r>
+      <w:proofErr w:type="gramEnd"/>
+      <w:r>
+        <w:rPr>
+          <w:b/>
+          <w:sz w:val="28"/>
+          <w:szCs w:val="28"/>
+        </w:rPr>
+        <w:t xml:space="preserve">, and </w:t>
+      </w:r>
+      <w:proofErr w:type="spellStart"/>
+      <w:r>
+        <w:rPr>
+          <w:b/>
+          <w:sz w:val="28"/>
+          <w:szCs w:val="28"/>
+        </w:rPr>
+        <w:t>process.nextTick</w:t>
+      </w:r>
+      <w:proofErr w:type="spellEnd"/>
+      <w:r>
+        <w:rPr>
+          <w:b/>
+          <w:sz w:val="28"/>
+          <w:szCs w:val="28"/>
+        </w:rPr>
+        <w:t>():</w:t>
       </w:r>
     </w:p>
     <w:p>
@@ -1255,14 +1652,62 @@
           <w:sz w:val="24"/>
           <w:szCs w:val="24"/>
         </w:rPr>
-        <w:t>Event loop is what allows for nodejs to execute operations in a non-synchronous fashion even though there is only one Javascript thread of execution for the script.</w:t>
-      </w:r>
-      <w:r>
-        <w:rPr>
-          <w:sz w:val="24"/>
-          <w:szCs w:val="24"/>
-        </w:rPr>
-        <w:t xml:space="preserve"> Very broadly speaking when a non javascript operation is taking place the event loop delegates the task to be done by the operating system, when the tasks are done the operating system puts the</w:t>
+        <w:t xml:space="preserve">Event loop is what allows for </w:t>
+      </w:r>
+      <w:proofErr w:type="spellStart"/>
+      <w:r>
+        <w:rPr>
+          <w:sz w:val="24"/>
+          <w:szCs w:val="24"/>
+        </w:rPr>
+        <w:t>nodejs</w:t>
+      </w:r>
+      <w:proofErr w:type="spellEnd"/>
+      <w:r>
+        <w:rPr>
+          <w:sz w:val="24"/>
+          <w:szCs w:val="24"/>
+        </w:rPr>
+        <w:t xml:space="preserve"> to execute operations in a non-synchronous fashion even though there is only one </w:t>
+      </w:r>
+      <w:proofErr w:type="spellStart"/>
+      <w:r>
+        <w:rPr>
+          <w:sz w:val="24"/>
+          <w:szCs w:val="24"/>
+        </w:rPr>
+        <w:t>Javascript</w:t>
+      </w:r>
+      <w:proofErr w:type="spellEnd"/>
+      <w:r>
+        <w:rPr>
+          <w:sz w:val="24"/>
+          <w:szCs w:val="24"/>
+        </w:rPr>
+        <w:t xml:space="preserve"> thread of execution for the script.</w:t>
+      </w:r>
+      <w:r>
+        <w:rPr>
+          <w:sz w:val="24"/>
+          <w:szCs w:val="24"/>
+        </w:rPr>
+        <w:t xml:space="preserve"> Very broadly speaking when a </w:t>
+      </w:r>
+      <w:proofErr w:type="spellStart"/>
+      <w:r>
+        <w:rPr>
+          <w:sz w:val="24"/>
+          <w:szCs w:val="24"/>
+        </w:rPr>
+        <w:t>non javascript</w:t>
+      </w:r>
+      <w:proofErr w:type="spellEnd"/>
+      <w:r>
+        <w:rPr>
+          <w:sz w:val="24"/>
+          <w:szCs w:val="24"/>
+        </w:rPr>
+        <w:t xml:space="preserve"> operation is taking place the event loop delegates the task to be done by the operating system, when the tasks are done the operating system puts the</w:t>
       </w:r>
       <w:r>
         <w:rPr>
@@ -1304,7 +1749,23 @@
           <w:sz w:val="24"/>
           <w:szCs w:val="24"/>
         </w:rPr>
-        <w:t xml:space="preserve"> The event loop is initialized when the nodejs script is run.</w:t>
+        <w:t xml:space="preserve"> The event loop is initialized when the </w:t>
+      </w:r>
+      <w:proofErr w:type="spellStart"/>
+      <w:r>
+        <w:rPr>
+          <w:sz w:val="24"/>
+          <w:szCs w:val="24"/>
+        </w:rPr>
+        <w:t>nodejs</w:t>
+      </w:r>
+      <w:proofErr w:type="spellEnd"/>
+      <w:r>
+        <w:rPr>
+          <w:sz w:val="24"/>
+          <w:szCs w:val="24"/>
+        </w:rPr>
+        <w:t xml:space="preserve"> script is run.</w:t>
       </w:r>
       <w:r>
         <w:rPr>
@@ -1319,7 +1780,61 @@
           <w:sz w:val="24"/>
           <w:szCs w:val="24"/>
         </w:rPr>
-        <w:t>{NOTE: the event loop is executed by the main javascript thread which executes the event loop after all the javascript in the nodejs process is finished being executed}</w:t>
+        <w:t xml:space="preserve">{NOTE: the event loop is executed by the main </w:t>
+      </w:r>
+      <w:proofErr w:type="spellStart"/>
+      <w:r>
+        <w:rPr>
+          <w:b/>
+          <w:sz w:val="24"/>
+          <w:szCs w:val="24"/>
+        </w:rPr>
+        <w:t>javascript</w:t>
+      </w:r>
+      <w:proofErr w:type="spellEnd"/>
+      <w:r>
+        <w:rPr>
+          <w:b/>
+          <w:sz w:val="24"/>
+          <w:szCs w:val="24"/>
+        </w:rPr>
+        <w:t xml:space="preserve"> thread which executes the event loop after all the </w:t>
+      </w:r>
+      <w:proofErr w:type="spellStart"/>
+      <w:r>
+        <w:rPr>
+          <w:b/>
+          <w:sz w:val="24"/>
+          <w:szCs w:val="24"/>
+        </w:rPr>
+        <w:t>javascript</w:t>
+      </w:r>
+      <w:proofErr w:type="spellEnd"/>
+      <w:r>
+        <w:rPr>
+          <w:b/>
+          <w:sz w:val="24"/>
+          <w:szCs w:val="24"/>
+        </w:rPr>
+        <w:t xml:space="preserve"> in the </w:t>
+      </w:r>
+      <w:proofErr w:type="spellStart"/>
+      <w:r>
+        <w:rPr>
+          <w:b/>
+          <w:sz w:val="24"/>
+          <w:szCs w:val="24"/>
+        </w:rPr>
+        <w:t>nodejs</w:t>
+      </w:r>
+      <w:proofErr w:type="spellEnd"/>
+      <w:r>
+        <w:rPr>
+          <w:b/>
+          <w:sz w:val="24"/>
+          <w:szCs w:val="24"/>
+        </w:rPr>
+        <w:t xml:space="preserve"> process is finished being executed}</w:t>
       </w:r>
     </w:p>
     <w:p>
@@ -1339,7 +1854,23 @@
           <w:sz w:val="24"/>
           <w:szCs w:val="24"/>
         </w:rPr>
-        <w:t>The event loop has seven phases with each phase having their own FIFO queue of callbacks which are executed when event loop enters the phase. The event loop will remain in that phase until the FIFO queue of callbacks becomes empty or the maximum number of callbacks for that phase(which is dependent on the OS also) is reached.</w:t>
+        <w:t xml:space="preserve">The event loop has seven phases with each phase having their own FIFO queue of callbacks which are executed when event loop enters the phase. The event loop will remain in that phase until the FIFO queue of callbacks becomes empty or the maximum number of callbacks for that </w:t>
+      </w:r>
+      <w:proofErr w:type="gramStart"/>
+      <w:r>
+        <w:rPr>
+          <w:sz w:val="24"/>
+          <w:szCs w:val="24"/>
+        </w:rPr>
+        <w:t>phase(</w:t>
+      </w:r>
+      <w:proofErr w:type="gramEnd"/>
+      <w:r>
+        <w:rPr>
+          <w:sz w:val="24"/>
+          <w:szCs w:val="24"/>
+        </w:rPr>
+        <w:t>which is dependent on the OS also) is reached.</w:t>
       </w:r>
     </w:p>
     <w:p>
@@ -1415,7 +1946,31 @@
           <w:sz w:val="24"/>
           <w:szCs w:val="24"/>
         </w:rPr>
-        <w:t xml:space="preserve"> ie if a time is set for 100ms the callback will be executed after 100ms </w:t>
+        <w:t xml:space="preserve"> </w:t>
+      </w:r>
+      <w:proofErr w:type="spellStart"/>
+      <w:r>
+        <w:rPr>
+          <w:sz w:val="24"/>
+          <w:szCs w:val="24"/>
+        </w:rPr>
+        <w:t>ie</w:t>
+      </w:r>
+      <w:proofErr w:type="spellEnd"/>
+      <w:r>
+        <w:rPr>
+          <w:sz w:val="24"/>
+          <w:szCs w:val="24"/>
+        </w:rPr>
+        <w:t xml:space="preserve"> if a time is set for 100ms the callback will be executed after 100</w:t>
+      </w:r>
+      <w:proofErr w:type="gramStart"/>
+      <w:r>
+        <w:rPr>
+          <w:sz w:val="24"/>
+          <w:szCs w:val="24"/>
+        </w:rPr>
+        <w:t xml:space="preserve">ms </w:t>
       </w:r>
       <w:r>
         <w:rPr>
@@ -1424,6 +1979,7 @@
         </w:rPr>
         <w:t>.</w:t>
       </w:r>
+      <w:proofErr w:type="gramEnd"/>
       <w:r>
         <w:rPr>
           <w:sz w:val="24"/>
@@ -1469,7 +2025,23 @@
           <w:sz w:val="24"/>
           <w:szCs w:val="24"/>
         </w:rPr>
-        <w:t>The third phase is idle, prepare which is used by Nodejs internally.</w:t>
+        <w:t xml:space="preserve">The third phase is idle, prepare which is used by </w:t>
+      </w:r>
+      <w:proofErr w:type="spellStart"/>
+      <w:r>
+        <w:rPr>
+          <w:sz w:val="24"/>
+          <w:szCs w:val="24"/>
+        </w:rPr>
+        <w:t>Nodejs</w:t>
+      </w:r>
+      <w:proofErr w:type="spellEnd"/>
+      <w:r>
+        <w:rPr>
+          <w:sz w:val="24"/>
+          <w:szCs w:val="24"/>
+        </w:rPr>
+        <w:t xml:space="preserve"> internally.</w:t>
       </w:r>
     </w:p>
     <w:p>
@@ -1516,7 +2088,23 @@
           <w:sz w:val="24"/>
           <w:szCs w:val="24"/>
         </w:rPr>
-        <w:t>The next phase is check wherein callbacks associated with setImmediate functions are placed. These callbacks are executed when the poll phase is idle.</w:t>
+        <w:t xml:space="preserve">The next phase is check wherein callbacks associated with </w:t>
+      </w:r>
+      <w:proofErr w:type="spellStart"/>
+      <w:r>
+        <w:rPr>
+          <w:sz w:val="24"/>
+          <w:szCs w:val="24"/>
+        </w:rPr>
+        <w:t>setImmediate</w:t>
+      </w:r>
+      <w:proofErr w:type="spellEnd"/>
+      <w:r>
+        <w:rPr>
+          <w:sz w:val="24"/>
+          <w:szCs w:val="24"/>
+        </w:rPr>
+        <w:t xml:space="preserve"> functions are placed. These callbacks are executed when the poll phase is idle.</w:t>
       </w:r>
     </w:p>
     <w:p>
@@ -1602,7 +2190,25 @@
           <w:sz w:val="28"/>
           <w:szCs w:val="28"/>
         </w:rPr>
-        <w:t xml:space="preserve"> in Nodejs:</w:t>
+        <w:t xml:space="preserve"> in </w:t>
+      </w:r>
+      <w:proofErr w:type="spellStart"/>
+      <w:r>
+        <w:rPr>
+          <w:b/>
+          <w:sz w:val="28"/>
+          <w:szCs w:val="28"/>
+        </w:rPr>
+        <w:t>Nodejs</w:t>
+      </w:r>
+      <w:proofErr w:type="spellEnd"/>
+      <w:r>
+        <w:rPr>
+          <w:b/>
+          <w:sz w:val="28"/>
+          <w:szCs w:val="28"/>
+        </w:rPr>
+        <w:t>:</w:t>
       </w:r>
     </w:p>
     <w:p>
@@ -1623,7 +2229,23 @@
           <w:sz w:val="24"/>
           <w:szCs w:val="24"/>
         </w:rPr>
-        <w:t xml:space="preserve">Certain objects in nodejs emit events that can be listened on like streams which emit an event when data is ready. Functions can be registered to listen for these named events, and whenever the events are triggered the function registered to listen to the events will be executed. </w:t>
+        <w:t xml:space="preserve">Certain objects in </w:t>
+      </w:r>
+      <w:proofErr w:type="spellStart"/>
+      <w:r>
+        <w:rPr>
+          <w:sz w:val="24"/>
+          <w:szCs w:val="24"/>
+        </w:rPr>
+        <w:t>nodejs</w:t>
+      </w:r>
+      <w:proofErr w:type="spellEnd"/>
+      <w:r>
+        <w:rPr>
+          <w:sz w:val="24"/>
+          <w:szCs w:val="24"/>
+        </w:rPr>
+        <w:t xml:space="preserve"> emit events that can be listened on like streams which emit an event when data is ready. Functions can be registered to listen for these named events, and whenever the events are triggered the function registered to listen to the events will be executed. </w:t>
       </w:r>
     </w:p>
     <w:p>
@@ -1672,7 +2294,23 @@
           <w:sz w:val="24"/>
           <w:szCs w:val="24"/>
         </w:rPr>
-        <w:t>Objects which can emit event are instances of EventEmitter class which is present in the ‘events</w:t>
+        <w:t xml:space="preserve">Objects which can emit event are instances of </w:t>
+      </w:r>
+      <w:proofErr w:type="spellStart"/>
+      <w:r>
+        <w:rPr>
+          <w:sz w:val="24"/>
+          <w:szCs w:val="24"/>
+        </w:rPr>
+        <w:t>EventEmitter</w:t>
+      </w:r>
+      <w:proofErr w:type="spellEnd"/>
+      <w:r>
+        <w:rPr>
+          <w:sz w:val="24"/>
+          <w:szCs w:val="24"/>
+        </w:rPr>
+        <w:t xml:space="preserve"> class which is present in the ‘events</w:t>
       </w:r>
       <w:r>
         <w:rPr>
@@ -1702,13 +2340,23 @@
         </w:rPr>
         <w:t xml:space="preserve">The </w:t>
       </w:r>
-      <w:r>
-        <w:rPr>
-          <w:b/>
-          <w:sz w:val="24"/>
-          <w:szCs w:val="24"/>
-        </w:rPr>
-        <w:t>addListener/on</w:t>
+      <w:proofErr w:type="spellStart"/>
+      <w:r>
+        <w:rPr>
+          <w:b/>
+          <w:sz w:val="24"/>
+          <w:szCs w:val="24"/>
+        </w:rPr>
+        <w:t>addListener</w:t>
+      </w:r>
+      <w:proofErr w:type="spellEnd"/>
+      <w:r>
+        <w:rPr>
+          <w:b/>
+          <w:sz w:val="24"/>
+          <w:szCs w:val="24"/>
+        </w:rPr>
+        <w:t>/on</w:t>
       </w:r>
       <w:r>
         <w:rPr>
@@ -1773,34 +2421,104 @@
           <w:sz w:val="24"/>
           <w:szCs w:val="24"/>
         </w:rPr>
-        <w:t>Some events are emitted when the process is being run if they are explicitly emitted or if the source</w:t>
-      </w:r>
-      <w:r>
-        <w:rPr>
-          <w:b/>
-          <w:sz w:val="24"/>
-          <w:szCs w:val="24"/>
-        </w:rPr>
-        <w:t xml:space="preserve">(Event emitter object) </w:t>
-      </w:r>
-      <w:r>
-        <w:rPr>
-          <w:b/>
-          <w:sz w:val="24"/>
-          <w:szCs w:val="24"/>
-        </w:rPr>
-        <w:t xml:space="preserve"> of emission in non blocking in nature. If the source(Event emitter object) is blocking in nature and is built into the node,</w:t>
-      </w:r>
-      <w:r>
-        <w:rPr>
-          <w:b/>
-          <w:sz w:val="24"/>
-          <w:szCs w:val="24"/>
-        </w:rPr>
-        <w:t xml:space="preserve"> then node will trigger it in the eventloop after execution of the node script.</w:t>
-      </w:r>
-      <w:bookmarkStart w:id="0" w:name="_GoBack"/>
-      <w:bookmarkEnd w:id="0"/>
+        <w:t xml:space="preserve">Some events are emitted when the process is being run if they are explicitly emitted or if the </w:t>
+      </w:r>
+      <w:proofErr w:type="gramStart"/>
+      <w:r>
+        <w:rPr>
+          <w:b/>
+          <w:sz w:val="24"/>
+          <w:szCs w:val="24"/>
+        </w:rPr>
+        <w:t>source</w:t>
+      </w:r>
+      <w:r>
+        <w:rPr>
+          <w:b/>
+          <w:sz w:val="24"/>
+          <w:szCs w:val="24"/>
+        </w:rPr>
+        <w:t>(</w:t>
+      </w:r>
+      <w:proofErr w:type="gramEnd"/>
+      <w:r>
+        <w:rPr>
+          <w:b/>
+          <w:sz w:val="24"/>
+          <w:szCs w:val="24"/>
+        </w:rPr>
+        <w:t xml:space="preserve">Event emitter object) </w:t>
+      </w:r>
+      <w:r>
+        <w:rPr>
+          <w:b/>
+          <w:sz w:val="24"/>
+          <w:szCs w:val="24"/>
+        </w:rPr>
+        <w:t xml:space="preserve"> of emission in </w:t>
+      </w:r>
+      <w:proofErr w:type="spellStart"/>
+      <w:r>
+        <w:rPr>
+          <w:b/>
+          <w:sz w:val="24"/>
+          <w:szCs w:val="24"/>
+        </w:rPr>
+        <w:t>non blocking</w:t>
+      </w:r>
+      <w:proofErr w:type="spellEnd"/>
+      <w:r>
+        <w:rPr>
+          <w:b/>
+          <w:sz w:val="24"/>
+          <w:szCs w:val="24"/>
+        </w:rPr>
+        <w:t xml:space="preserve"> in nature. If the </w:t>
+      </w:r>
+      <w:proofErr w:type="gramStart"/>
+      <w:r>
+        <w:rPr>
+          <w:b/>
+          <w:sz w:val="24"/>
+          <w:szCs w:val="24"/>
+        </w:rPr>
+        <w:t>source(</w:t>
+      </w:r>
+      <w:proofErr w:type="gramEnd"/>
+      <w:r>
+        <w:rPr>
+          <w:b/>
+          <w:sz w:val="24"/>
+          <w:szCs w:val="24"/>
+        </w:rPr>
+        <w:t>Event emitter object) is blocking in nature and is built into the node,</w:t>
+      </w:r>
+      <w:r>
+        <w:rPr>
+          <w:b/>
+          <w:sz w:val="24"/>
+          <w:szCs w:val="24"/>
+        </w:rPr>
+        <w:t xml:space="preserve"> then node will trigger it in the </w:t>
+      </w:r>
+      <w:proofErr w:type="spellStart"/>
+      <w:r>
+        <w:rPr>
+          <w:b/>
+          <w:sz w:val="24"/>
+          <w:szCs w:val="24"/>
+        </w:rPr>
+        <w:t>eventloop</w:t>
+      </w:r>
+      <w:proofErr w:type="spellEnd"/>
+      <w:r>
+        <w:rPr>
+          <w:b/>
+          <w:sz w:val="24"/>
+          <w:szCs w:val="24"/>
+        </w:rPr>
+        <w:t xml:space="preserve"> after execution of the node script.</w:t>
+      </w:r>
     </w:p>
     <w:p>
       <w:pPr>
@@ -1880,7 +2598,23 @@
           <w:sz w:val="24"/>
           <w:szCs w:val="24"/>
         </w:rPr>
-        <w:t>Errors in Javascript fall into the below four categories:</w:t>
+        <w:t xml:space="preserve">Errors in </w:t>
+      </w:r>
+      <w:proofErr w:type="spellStart"/>
+      <w:r>
+        <w:rPr>
+          <w:sz w:val="24"/>
+          <w:szCs w:val="24"/>
+        </w:rPr>
+        <w:t>Javascript</w:t>
+      </w:r>
+      <w:proofErr w:type="spellEnd"/>
+      <w:r>
+        <w:rPr>
+          <w:sz w:val="24"/>
+          <w:szCs w:val="24"/>
+        </w:rPr>
+        <w:t xml:space="preserve"> fall into the below four categories:</w:t>
       </w:r>
     </w:p>
     <w:p>
@@ -1901,7 +2635,55 @@
           <w:sz w:val="24"/>
           <w:szCs w:val="24"/>
         </w:rPr>
-        <w:t>Standard javascript errors such as TypeError, RangeError.</w:t>
+        <w:t xml:space="preserve">Standard </w:t>
+      </w:r>
+      <w:proofErr w:type="spellStart"/>
+      <w:r>
+        <w:rPr>
+          <w:sz w:val="24"/>
+          <w:szCs w:val="24"/>
+        </w:rPr>
+        <w:t>javascript</w:t>
+      </w:r>
+      <w:proofErr w:type="spellEnd"/>
+      <w:r>
+        <w:rPr>
+          <w:sz w:val="24"/>
+          <w:szCs w:val="24"/>
+        </w:rPr>
+        <w:t xml:space="preserve"> errors such as </w:t>
+      </w:r>
+      <w:proofErr w:type="spellStart"/>
+      <w:r>
+        <w:rPr>
+          <w:sz w:val="24"/>
+          <w:szCs w:val="24"/>
+        </w:rPr>
+        <w:t>TypeError</w:t>
+      </w:r>
+      <w:proofErr w:type="spellEnd"/>
+      <w:r>
+        <w:rPr>
+          <w:sz w:val="24"/>
+          <w:szCs w:val="24"/>
+        </w:rPr>
+        <w:t xml:space="preserve">, </w:t>
+      </w:r>
+      <w:proofErr w:type="spellStart"/>
+      <w:r>
+        <w:rPr>
+          <w:sz w:val="24"/>
+          <w:szCs w:val="24"/>
+        </w:rPr>
+        <w:t>RangeError</w:t>
+      </w:r>
+      <w:proofErr w:type="spellEnd"/>
+      <w:r>
+        <w:rPr>
+          <w:sz w:val="24"/>
+          <w:szCs w:val="24"/>
+        </w:rPr>
+        <w:t>.</w:t>
       </w:r>
     </w:p>
     <w:p>
@@ -1985,7 +2767,23 @@
           <w:sz w:val="24"/>
           <w:szCs w:val="24"/>
         </w:rPr>
-        <w:t>The standard javascript errors and system errors all inherit from Error class.</w:t>
+        <w:t xml:space="preserve">The standard </w:t>
+      </w:r>
+      <w:proofErr w:type="spellStart"/>
+      <w:r>
+        <w:rPr>
+          <w:sz w:val="24"/>
+          <w:szCs w:val="24"/>
+        </w:rPr>
+        <w:t>javascript</w:t>
+      </w:r>
+      <w:proofErr w:type="spellEnd"/>
+      <w:r>
+        <w:rPr>
+          <w:sz w:val="24"/>
+          <w:szCs w:val="24"/>
+        </w:rPr>
+        <w:t xml:space="preserve"> errors and system errors all inherit from Error class.</w:t>
       </w:r>
     </w:p>
     <w:p>
@@ -2006,7 +2804,39 @@
           <w:sz w:val="24"/>
           <w:szCs w:val="24"/>
         </w:rPr>
-        <w:t>The way these errors are propgated/reported and handled depends on the error style(not type) and API that generates the error.</w:t>
+        <w:t xml:space="preserve">The way these errors are </w:t>
+      </w:r>
+      <w:proofErr w:type="spellStart"/>
+      <w:r>
+        <w:rPr>
+          <w:sz w:val="24"/>
+          <w:szCs w:val="24"/>
+        </w:rPr>
+        <w:t>propgated</w:t>
+      </w:r>
+      <w:proofErr w:type="spellEnd"/>
+      <w:r>
+        <w:rPr>
+          <w:sz w:val="24"/>
+          <w:szCs w:val="24"/>
+        </w:rPr>
+        <w:t xml:space="preserve">/reported and handled depends on the error </w:t>
+      </w:r>
+      <w:proofErr w:type="gramStart"/>
+      <w:r>
+        <w:rPr>
+          <w:sz w:val="24"/>
+          <w:szCs w:val="24"/>
+        </w:rPr>
+        <w:t>style(</w:t>
+      </w:r>
+      <w:proofErr w:type="gramEnd"/>
+      <w:r>
+        <w:rPr>
+          <w:sz w:val="24"/>
+          <w:szCs w:val="24"/>
+        </w:rPr>
+        <w:t>not type) and API that generates the error.</w:t>
       </w:r>
     </w:p>
     <w:p>
@@ -2027,7 +2857,23 @@
           <w:sz w:val="24"/>
           <w:szCs w:val="24"/>
         </w:rPr>
-        <w:t xml:space="preserve">The standard javascript errors are generated using the </w:t>
+        <w:t xml:space="preserve">The standard </w:t>
+      </w:r>
+      <w:proofErr w:type="spellStart"/>
+      <w:r>
+        <w:rPr>
+          <w:sz w:val="24"/>
+          <w:szCs w:val="24"/>
+        </w:rPr>
+        <w:t>javascript</w:t>
+      </w:r>
+      <w:proofErr w:type="spellEnd"/>
+      <w:r>
+        <w:rPr>
+          <w:sz w:val="24"/>
+          <w:szCs w:val="24"/>
+        </w:rPr>
+        <w:t xml:space="preserve"> errors are generated using the </w:t>
       </w:r>
       <w:r>
         <w:rPr>
@@ -2052,13 +2898,23 @@
         </w:rPr>
         <w:t xml:space="preserve">mechanism and as such should be handled by using </w:t>
       </w:r>
-      <w:r>
-        <w:rPr>
-          <w:b/>
-          <w:sz w:val="24"/>
-          <w:szCs w:val="24"/>
-        </w:rPr>
-        <w:t>try{} and catch() block</w:t>
+      <w:proofErr w:type="gramStart"/>
+      <w:r>
+        <w:rPr>
+          <w:b/>
+          <w:sz w:val="24"/>
+          <w:szCs w:val="24"/>
+        </w:rPr>
+        <w:t>try{</w:t>
+      </w:r>
+      <w:proofErr w:type="gramEnd"/>
+      <w:r>
+        <w:rPr>
+          <w:b/>
+          <w:sz w:val="24"/>
+          <w:szCs w:val="24"/>
+        </w:rPr>
+        <w:t>} and catch() block</w:t>
       </w:r>
       <w:r>
         <w:rPr>
@@ -2086,7 +2942,23 @@
           <w:sz w:val="24"/>
           <w:szCs w:val="24"/>
         </w:rPr>
-        <w:t>The errors generated by the async error is passed as the first argument of the callback attached to it (mostly).</w:t>
+        <w:t xml:space="preserve">The errors generated by the </w:t>
+      </w:r>
+      <w:proofErr w:type="spellStart"/>
+      <w:r>
+        <w:rPr>
+          <w:sz w:val="24"/>
+          <w:szCs w:val="24"/>
+        </w:rPr>
+        <w:t>async</w:t>
+      </w:r>
+      <w:proofErr w:type="spellEnd"/>
+      <w:r>
+        <w:rPr>
+          <w:sz w:val="24"/>
+          <w:szCs w:val="24"/>
+        </w:rPr>
+        <w:t xml:space="preserve"> error is passed as the first argument of the callback attached to it (mostly).</w:t>
       </w:r>
       <w:r>
         <w:rPr>
@@ -2107,7 +2979,39 @@
           <w:sz w:val="24"/>
           <w:szCs w:val="24"/>
         </w:rPr>
-        <w:t xml:space="preserve"> If these errors are thrown in the callback function then uncaughtexception event is emitted , if no handler</w:t>
+        <w:t xml:space="preserve"> If these errors are thrown in the callback function then </w:t>
+      </w:r>
+      <w:proofErr w:type="spellStart"/>
+      <w:r>
+        <w:rPr>
+          <w:sz w:val="24"/>
+          <w:szCs w:val="24"/>
+        </w:rPr>
+        <w:t>uncaughtexception</w:t>
+      </w:r>
+      <w:proofErr w:type="spellEnd"/>
+      <w:r>
+        <w:rPr>
+          <w:sz w:val="24"/>
+          <w:szCs w:val="24"/>
+        </w:rPr>
+        <w:t xml:space="preserve"> event is </w:t>
+      </w:r>
+      <w:proofErr w:type="gramStart"/>
+      <w:r>
+        <w:rPr>
+          <w:sz w:val="24"/>
+          <w:szCs w:val="24"/>
+        </w:rPr>
+        <w:t>emitted ,</w:t>
+      </w:r>
+      <w:proofErr w:type="gramEnd"/>
+      <w:r>
+        <w:rPr>
+          <w:sz w:val="24"/>
+          <w:szCs w:val="24"/>
+        </w:rPr>
+        <w:t xml:space="preserve"> if no handler</w:t>
       </w:r>
       <w:r>
         <w:rPr>
@@ -2121,7 +3025,39 @@
           <w:sz w:val="24"/>
           <w:szCs w:val="24"/>
         </w:rPr>
-        <w:t xml:space="preserve"> event is present then the the nodejs process crashes.</w:t>
+        <w:t xml:space="preserve"> event is present then the </w:t>
+      </w:r>
+      <w:proofErr w:type="spellStart"/>
+      <w:r>
+        <w:rPr>
+          <w:sz w:val="24"/>
+          <w:szCs w:val="24"/>
+        </w:rPr>
+        <w:t>the</w:t>
+      </w:r>
+      <w:proofErr w:type="spellEnd"/>
+      <w:r>
+        <w:rPr>
+          <w:sz w:val="24"/>
+          <w:szCs w:val="24"/>
+        </w:rPr>
+        <w:t xml:space="preserve"> </w:t>
+      </w:r>
+      <w:proofErr w:type="spellStart"/>
+      <w:r>
+        <w:rPr>
+          <w:sz w:val="24"/>
+          <w:szCs w:val="24"/>
+        </w:rPr>
+        <w:t>nodejs</w:t>
+      </w:r>
+      <w:proofErr w:type="spellEnd"/>
+      <w:r>
+        <w:rPr>
+          <w:sz w:val="24"/>
+          <w:szCs w:val="24"/>
+        </w:rPr>
+        <w:t xml:space="preserve"> process crashes.</w:t>
       </w:r>
     </w:p>
     <w:p>
@@ -2145,6 +3081,7 @@
         <w:lastRenderedPageBreak/>
         <w:t xml:space="preserve">The errors generated by objects which are instances of </w:t>
       </w:r>
+      <w:proofErr w:type="spellStart"/>
       <w:r>
         <w:rPr>
           <w:b/>
@@ -2153,6 +3090,7 @@
         </w:rPr>
         <w:t>EventEmitter</w:t>
       </w:r>
+      <w:proofErr w:type="spellEnd"/>
       <w:r>
         <w:rPr>
           <w:sz w:val="24"/>
@@ -2165,14 +3103,94 @@
           <w:sz w:val="24"/>
           <w:szCs w:val="24"/>
         </w:rPr>
-        <w:t xml:space="preserve"> If no handler is present for the error event then the nodejs process(main javascript thread of execut</w:t>
-      </w:r>
-      <w:r>
-        <w:rPr>
-          <w:sz w:val="24"/>
-          <w:szCs w:val="24"/>
-        </w:rPr>
-        <w:t>ion) emits an uncaughtexception, if no handler for this event is present then the nodejs process crashes.</w:t>
+        <w:t xml:space="preserve"> If no handler is present for the error event then the </w:t>
+      </w:r>
+      <w:proofErr w:type="spellStart"/>
+      <w:r>
+        <w:rPr>
+          <w:sz w:val="24"/>
+          <w:szCs w:val="24"/>
+        </w:rPr>
+        <w:t>nodejs</w:t>
+      </w:r>
+      <w:proofErr w:type="spellEnd"/>
+      <w:r>
+        <w:rPr>
+          <w:sz w:val="24"/>
+          <w:szCs w:val="24"/>
+        </w:rPr>
+        <w:t xml:space="preserve"> </w:t>
+      </w:r>
+      <w:proofErr w:type="gramStart"/>
+      <w:r>
+        <w:rPr>
+          <w:sz w:val="24"/>
+          <w:szCs w:val="24"/>
+        </w:rPr>
+        <w:t>process(</w:t>
+      </w:r>
+      <w:proofErr w:type="gramEnd"/>
+      <w:r>
+        <w:rPr>
+          <w:sz w:val="24"/>
+          <w:szCs w:val="24"/>
+        </w:rPr>
+        <w:t xml:space="preserve">main </w:t>
+      </w:r>
+      <w:proofErr w:type="spellStart"/>
+      <w:r>
+        <w:rPr>
+          <w:sz w:val="24"/>
+          <w:szCs w:val="24"/>
+        </w:rPr>
+        <w:t>javascript</w:t>
+      </w:r>
+      <w:proofErr w:type="spellEnd"/>
+      <w:r>
+        <w:rPr>
+          <w:sz w:val="24"/>
+          <w:szCs w:val="24"/>
+        </w:rPr>
+        <w:t xml:space="preserve"> thread of execut</w:t>
+      </w:r>
+      <w:r>
+        <w:rPr>
+          <w:sz w:val="24"/>
+          <w:szCs w:val="24"/>
+        </w:rPr>
+        <w:t xml:space="preserve">ion) emits an </w:t>
+      </w:r>
+      <w:proofErr w:type="spellStart"/>
+      <w:r>
+        <w:rPr>
+          <w:sz w:val="24"/>
+          <w:szCs w:val="24"/>
+        </w:rPr>
+        <w:t>uncaughtexception</w:t>
+      </w:r>
+      <w:proofErr w:type="spellEnd"/>
+      <w:r>
+        <w:rPr>
+          <w:sz w:val="24"/>
+          <w:szCs w:val="24"/>
+        </w:rPr>
+        <w:t xml:space="preserve">, if no handler for this event is present then the </w:t>
+      </w:r>
+      <w:proofErr w:type="spellStart"/>
+      <w:r>
+        <w:rPr>
+          <w:sz w:val="24"/>
+          <w:szCs w:val="24"/>
+        </w:rPr>
+        <w:t>nodejs</w:t>
+      </w:r>
+      <w:proofErr w:type="spellEnd"/>
+      <w:r>
+        <w:rPr>
+          <w:sz w:val="24"/>
+          <w:szCs w:val="24"/>
+        </w:rPr>
+        <w:t xml:space="preserve"> process crashes.</w:t>
       </w:r>
     </w:p>
     <w:p>
@@ -2249,7 +3267,25 @@
           <w:sz w:val="28"/>
           <w:szCs w:val="28"/>
         </w:rPr>
-        <w:t>STREAMS in nodejs:</w:t>
+        <w:t xml:space="preserve">STREAMS in </w:t>
+      </w:r>
+      <w:proofErr w:type="spellStart"/>
+      <w:r>
+        <w:rPr>
+          <w:b/>
+          <w:sz w:val="28"/>
+          <w:szCs w:val="28"/>
+        </w:rPr>
+        <w:t>nodejs</w:t>
+      </w:r>
+      <w:proofErr w:type="spellEnd"/>
+      <w:r>
+        <w:rPr>
+          <w:b/>
+          <w:sz w:val="28"/>
+          <w:szCs w:val="28"/>
+        </w:rPr>
+        <w:t>:</w:t>
       </w:r>
     </w:p>
     <w:p>
@@ -2270,7 +3306,23 @@
           <w:sz w:val="24"/>
           <w:szCs w:val="24"/>
         </w:rPr>
-        <w:t>A stream is wherein data is read from a source in chunks ie one chunk at a time or when we write data to a destination in chunk.</w:t>
+        <w:t xml:space="preserve">A stream is wherein data is read from a source in chunks </w:t>
+      </w:r>
+      <w:proofErr w:type="spellStart"/>
+      <w:r>
+        <w:rPr>
+          <w:sz w:val="24"/>
+          <w:szCs w:val="24"/>
+        </w:rPr>
+        <w:t>ie</w:t>
+      </w:r>
+      <w:proofErr w:type="spellEnd"/>
+      <w:r>
+        <w:rPr>
+          <w:sz w:val="24"/>
+          <w:szCs w:val="24"/>
+        </w:rPr>
+        <w:t xml:space="preserve"> one chunk at a time or when we write data to a destination in chunk.</w:t>
       </w:r>
       <w:r>
         <w:rPr>
@@ -2293,19 +3345,110 @@
           <w:szCs w:val="24"/>
         </w:rPr>
       </w:pPr>
-      <w:r>
-        <w:rPr>
-          <w:sz w:val="24"/>
-          <w:szCs w:val="24"/>
-        </w:rPr>
-        <w:t>Nodejs provides us with objects with methods that allow us to read and write from streams ie if readeable stream object is provided a source it reads from it in chunks , similarly if a writeable stream object is provided with a destination it writes to in chunks.</w:t>
-      </w:r>
-      <w:r>
-        <w:rPr>
-          <w:sz w:val="24"/>
-          <w:szCs w:val="24"/>
-        </w:rPr>
-        <w:t xml:space="preserve"> Ex: fs.createReadStream()- reads data from the associated file source in chunks and httpResponse – writes data in chunks.</w:t>
+      <w:proofErr w:type="spellStart"/>
+      <w:r>
+        <w:rPr>
+          <w:sz w:val="24"/>
+          <w:szCs w:val="24"/>
+        </w:rPr>
+        <w:t>Nodejs</w:t>
+      </w:r>
+      <w:proofErr w:type="spellEnd"/>
+      <w:r>
+        <w:rPr>
+          <w:sz w:val="24"/>
+          <w:szCs w:val="24"/>
+        </w:rPr>
+        <w:t xml:space="preserve"> provides us with objects with methods that allow us to read and write from streams </w:t>
+      </w:r>
+      <w:proofErr w:type="spellStart"/>
+      <w:r>
+        <w:rPr>
+          <w:sz w:val="24"/>
+          <w:szCs w:val="24"/>
+        </w:rPr>
+        <w:t>ie</w:t>
+      </w:r>
+      <w:proofErr w:type="spellEnd"/>
+      <w:r>
+        <w:rPr>
+          <w:sz w:val="24"/>
+          <w:szCs w:val="24"/>
+        </w:rPr>
+        <w:t xml:space="preserve"> if </w:t>
+      </w:r>
+      <w:proofErr w:type="spellStart"/>
+      <w:r>
+        <w:rPr>
+          <w:sz w:val="24"/>
+          <w:szCs w:val="24"/>
+        </w:rPr>
+        <w:t>readeable</w:t>
+      </w:r>
+      <w:proofErr w:type="spellEnd"/>
+      <w:r>
+        <w:rPr>
+          <w:sz w:val="24"/>
+          <w:szCs w:val="24"/>
+        </w:rPr>
+        <w:t xml:space="preserve"> stream object is provided a source it reads from it in </w:t>
+      </w:r>
+      <w:proofErr w:type="gramStart"/>
+      <w:r>
+        <w:rPr>
+          <w:sz w:val="24"/>
+          <w:szCs w:val="24"/>
+        </w:rPr>
+        <w:t>chunks ,</w:t>
+      </w:r>
+      <w:proofErr w:type="gramEnd"/>
+      <w:r>
+        <w:rPr>
+          <w:sz w:val="24"/>
+          <w:szCs w:val="24"/>
+        </w:rPr>
+        <w:t xml:space="preserve"> similarly if a writeable stream object is provided with a destination it writes to in chunks.</w:t>
+      </w:r>
+      <w:r>
+        <w:rPr>
+          <w:sz w:val="24"/>
+          <w:szCs w:val="24"/>
+        </w:rPr>
+        <w:t xml:space="preserve"> Ex: </w:t>
+      </w:r>
+      <w:proofErr w:type="spellStart"/>
+      <w:proofErr w:type="gramStart"/>
+      <w:r>
+        <w:rPr>
+          <w:sz w:val="24"/>
+          <w:szCs w:val="24"/>
+        </w:rPr>
+        <w:t>fs.createReadStream</w:t>
+      </w:r>
+      <w:proofErr w:type="spellEnd"/>
+      <w:proofErr w:type="gramEnd"/>
+      <w:r>
+        <w:rPr>
+          <w:sz w:val="24"/>
+          <w:szCs w:val="24"/>
+        </w:rPr>
+        <w:t xml:space="preserve">()- reads data from the associated file source in chunks and </w:t>
+      </w:r>
+      <w:proofErr w:type="spellStart"/>
+      <w:r>
+        <w:rPr>
+          <w:sz w:val="24"/>
+          <w:szCs w:val="24"/>
+        </w:rPr>
+        <w:t>httpResponse</w:t>
+      </w:r>
+      <w:proofErr w:type="spellEnd"/>
+      <w:r>
+        <w:rPr>
+          <w:sz w:val="24"/>
+          <w:szCs w:val="24"/>
+        </w:rPr>
+        <w:t xml:space="preserve"> – writes data in chunks.</w:t>
       </w:r>
     </w:p>
     <w:p>
@@ -2493,15 +3636,32 @@
           <w:sz w:val="24"/>
           <w:szCs w:val="24"/>
         </w:rPr>
-        <w:t xml:space="preserve"> Use  </w:t>
-      </w:r>
-      <w:r>
-        <w:rPr>
-          <w:b/>
-          <w:sz w:val="24"/>
-          <w:szCs w:val="24"/>
-        </w:rPr>
-        <w:t>write()</w:t>
+        <w:t xml:space="preserve"> </w:t>
+      </w:r>
+      <w:proofErr w:type="gramStart"/>
+      <w:r>
+        <w:rPr>
+          <w:sz w:val="24"/>
+          <w:szCs w:val="24"/>
+        </w:rPr>
+        <w:t xml:space="preserve">Use  </w:t>
+      </w:r>
+      <w:r>
+        <w:rPr>
+          <w:b/>
+          <w:sz w:val="24"/>
+          <w:szCs w:val="24"/>
+        </w:rPr>
+        <w:t>write</w:t>
+      </w:r>
+      <w:proofErr w:type="gramEnd"/>
+      <w:r>
+        <w:rPr>
+          <w:b/>
+          <w:sz w:val="24"/>
+          <w:szCs w:val="24"/>
+        </w:rPr>
+        <w:t>()</w:t>
       </w:r>
       <w:r>
         <w:rPr>
@@ -2566,7 +3726,23 @@
           <w:sz w:val="24"/>
           <w:szCs w:val="24"/>
         </w:rPr>
-        <w:t>Transform streams- stream objects of this nature are duplex streams where we can read from a souce, transform them and write to a destination.</w:t>
+        <w:t xml:space="preserve">Transform streams- stream objects of this nature are duplex streams where we can read from a </w:t>
+      </w:r>
+      <w:proofErr w:type="spellStart"/>
+      <w:r>
+        <w:rPr>
+          <w:sz w:val="24"/>
+          <w:szCs w:val="24"/>
+        </w:rPr>
+        <w:t>souce</w:t>
+      </w:r>
+      <w:proofErr w:type="spellEnd"/>
+      <w:r>
+        <w:rPr>
+          <w:sz w:val="24"/>
+          <w:szCs w:val="24"/>
+        </w:rPr>
+        <w:t>, transform them and write to a destination.</w:t>
       </w:r>
     </w:p>
     <w:p>
@@ -2608,7 +3784,23 @@
           <w:sz w:val="24"/>
           <w:szCs w:val="24"/>
         </w:rPr>
-        <w:t xml:space="preserve">Readable Streams- chunks of data are read from a source and are buffered in a buffer whose size is passed as an argument to the  readable stream object constructor. Once the buffer is full no more data is read from the </w:t>
+        <w:t xml:space="preserve">Readable Streams- chunks of data are read from a source and are buffered in a buffer whose size is passed as an argument to </w:t>
+      </w:r>
+      <w:proofErr w:type="gramStart"/>
+      <w:r>
+        <w:rPr>
+          <w:sz w:val="24"/>
+          <w:szCs w:val="24"/>
+        </w:rPr>
+        <w:t>the  readable</w:t>
+      </w:r>
+      <w:proofErr w:type="gramEnd"/>
+      <w:r>
+        <w:rPr>
+          <w:sz w:val="24"/>
+          <w:szCs w:val="24"/>
+        </w:rPr>
+        <w:t xml:space="preserve"> stream object constructor. Once the buffer is full no more data is read from the </w:t>
       </w:r>
       <w:r>
         <w:rPr>
@@ -2616,7 +3808,23 @@
           <w:szCs w:val="24"/>
         </w:rPr>
         <w:lastRenderedPageBreak/>
-        <w:t>source-readStreamObj.read() method needs to be called to read from the buffer.</w:t>
+        <w:t>source-</w:t>
+      </w:r>
+      <w:proofErr w:type="spellStart"/>
+      <w:r>
+        <w:rPr>
+          <w:sz w:val="24"/>
+          <w:szCs w:val="24"/>
+        </w:rPr>
+        <w:t>readStreamObj.read</w:t>
+      </w:r>
+      <w:proofErr w:type="spellEnd"/>
+      <w:r>
+        <w:rPr>
+          <w:sz w:val="24"/>
+          <w:szCs w:val="24"/>
+        </w:rPr>
+        <w:t>() method needs to be called to read from the buffer.</w:t>
       </w:r>
       <w:r>
         <w:rPr>
@@ -2644,7 +3852,23 @@
           <w:sz w:val="24"/>
           <w:szCs w:val="24"/>
         </w:rPr>
-        <w:t>Writeable Streams-chunks of data are written to a buffer, each time a chunk of data is written using write() , the method return true/false depending upon whether the chunk was written into the buffer. Once the buffer is full the method returns false.</w:t>
+        <w:t xml:space="preserve">Writeable Streams-chunks of data are written to a buffer, each time a chunk of data is written using </w:t>
+      </w:r>
+      <w:proofErr w:type="gramStart"/>
+      <w:r>
+        <w:rPr>
+          <w:sz w:val="24"/>
+          <w:szCs w:val="24"/>
+        </w:rPr>
+        <w:t>write(</w:t>
+      </w:r>
+      <w:proofErr w:type="gramEnd"/>
+      <w:r>
+        <w:rPr>
+          <w:sz w:val="24"/>
+          <w:szCs w:val="24"/>
+        </w:rPr>
+        <w:t>) , the method return true/false depending upon whether the chunk was written into the buffer. Once the buffer is full the method returns false.</w:t>
       </w:r>
     </w:p>
     <w:p>
@@ -2759,6 +3983,7 @@
         </w:rPr>
         <w:t xml:space="preserve"> Other </w:t>
       </w:r>
+      <w:proofErr w:type="gramStart"/>
       <w:r>
         <w:rPr>
           <w:sz w:val="24"/>
@@ -2766,6 +3991,7 @@
         </w:rPr>
         <w:t>significant(</w:t>
       </w:r>
+      <w:proofErr w:type="gramEnd"/>
       <w:r>
         <w:rPr>
           <w:b/>
@@ -2845,13 +4071,23 @@
         </w:rPr>
         <w:t xml:space="preserve">- emitted when there is data present in buffer to be read by application. The handler needs to use </w:t>
       </w:r>
-      <w:r>
-        <w:rPr>
-          <w:b/>
-          <w:sz w:val="24"/>
-          <w:szCs w:val="24"/>
-        </w:rPr>
-        <w:t>read()</w:t>
+      <w:proofErr w:type="gramStart"/>
+      <w:r>
+        <w:rPr>
+          <w:b/>
+          <w:sz w:val="24"/>
+          <w:szCs w:val="24"/>
+        </w:rPr>
+        <w:t>read(</w:t>
+      </w:r>
+      <w:proofErr w:type="gramEnd"/>
+      <w:r>
+        <w:rPr>
+          <w:b/>
+          <w:sz w:val="24"/>
+          <w:szCs w:val="24"/>
+        </w:rPr>
+        <w:t>)</w:t>
       </w:r>
       <w:r>
         <w:rPr>
@@ -2932,13 +4168,23 @@
         </w:rPr>
         <w:t xml:space="preserve">emitted when the stream is destroyed by calling the </w:t>
       </w:r>
-      <w:r>
-        <w:rPr>
-          <w:b/>
-          <w:sz w:val="24"/>
-          <w:szCs w:val="24"/>
-        </w:rPr>
-        <w:t>destroy()</w:t>
+      <w:proofErr w:type="gramStart"/>
+      <w:r>
+        <w:rPr>
+          <w:b/>
+          <w:sz w:val="24"/>
+          <w:szCs w:val="24"/>
+        </w:rPr>
+        <w:t>destroy(</w:t>
+      </w:r>
+      <w:proofErr w:type="gramEnd"/>
+      <w:r>
+        <w:rPr>
+          <w:b/>
+          <w:sz w:val="24"/>
+          <w:szCs w:val="24"/>
+        </w:rPr>
+        <w:t>)</w:t>
       </w:r>
       <w:r>
         <w:rPr>
@@ -2962,14 +4208,46 @@
           <w:sz w:val="24"/>
           <w:szCs w:val="24"/>
         </w:rPr>
-        <w:t>The readable stream can be in 2 modes , in one mode buffering occurs and read() method is used in the other we use event and read the chunk as each chunk is read from the source with no buffering.</w:t>
-      </w:r>
-      <w:r>
-        <w:rPr>
-          <w:sz w:val="24"/>
-          <w:szCs w:val="24"/>
-        </w:rPr>
-        <w:t xml:space="preserve"> Generally prefer the event based way of reading.</w:t>
+        <w:t xml:space="preserve">The readable stream can be in 2 </w:t>
+      </w:r>
+      <w:proofErr w:type="gramStart"/>
+      <w:r>
+        <w:rPr>
+          <w:sz w:val="24"/>
+          <w:szCs w:val="24"/>
+        </w:rPr>
+        <w:t>modes ,</w:t>
+      </w:r>
+      <w:proofErr w:type="gramEnd"/>
+      <w:r>
+        <w:rPr>
+          <w:sz w:val="24"/>
+          <w:szCs w:val="24"/>
+        </w:rPr>
+        <w:t xml:space="preserve"> in one mode buffering occurs and read() method is used in the other we use event and read the chunk as each chunk is read from the source with no buffering.</w:t>
+      </w:r>
+      <w:r>
+        <w:rPr>
+          <w:sz w:val="24"/>
+          <w:szCs w:val="24"/>
+        </w:rPr>
+        <w:t xml:space="preserve"> </w:t>
+      </w:r>
+      <w:proofErr w:type="gramStart"/>
+      <w:r>
+        <w:rPr>
+          <w:sz w:val="24"/>
+          <w:szCs w:val="24"/>
+        </w:rPr>
+        <w:t>Generally</w:t>
+      </w:r>
+      <w:proofErr w:type="gramEnd"/>
+      <w:r>
+        <w:rPr>
+          <w:sz w:val="24"/>
+          <w:szCs w:val="24"/>
+        </w:rPr>
+        <w:t xml:space="preserve"> prefer the event based way of reading.</w:t>
       </w:r>
     </w:p>
     <w:p>
@@ -3047,15 +4325,41 @@
           <w:sz w:val="24"/>
           <w:szCs w:val="24"/>
         </w:rPr>
-        <w:t xml:space="preserve">-emited when </w:t>
-      </w:r>
-      <w:r>
-        <w:rPr>
-          <w:b/>
-          <w:sz w:val="24"/>
-          <w:szCs w:val="24"/>
-        </w:rPr>
-        <w:t xml:space="preserve">destroy() </w:t>
+        <w:t>-</w:t>
+      </w:r>
+      <w:proofErr w:type="spellStart"/>
+      <w:r>
+        <w:rPr>
+          <w:sz w:val="24"/>
+          <w:szCs w:val="24"/>
+        </w:rPr>
+        <w:t>emited</w:t>
+      </w:r>
+      <w:proofErr w:type="spellEnd"/>
+      <w:r>
+        <w:rPr>
+          <w:sz w:val="24"/>
+          <w:szCs w:val="24"/>
+        </w:rPr>
+        <w:t xml:space="preserve"> when </w:t>
+      </w:r>
+      <w:proofErr w:type="gramStart"/>
+      <w:r>
+        <w:rPr>
+          <w:b/>
+          <w:sz w:val="24"/>
+          <w:szCs w:val="24"/>
+        </w:rPr>
+        <w:t>destroy(</w:t>
+      </w:r>
+      <w:proofErr w:type="gramEnd"/>
+      <w:r>
+        <w:rPr>
+          <w:b/>
+          <w:sz w:val="24"/>
+          <w:szCs w:val="24"/>
+        </w:rPr>
+        <w:t xml:space="preserve">) </w:t>
       </w:r>
       <w:r>
         <w:rPr>
@@ -3100,13 +4404,23 @@
         </w:rPr>
         <w:t xml:space="preserve">emitted when </w:t>
       </w:r>
-      <w:r>
-        <w:rPr>
-          <w:b/>
-          <w:sz w:val="24"/>
-          <w:szCs w:val="24"/>
-        </w:rPr>
-        <w:t>end()</w:t>
+      <w:proofErr w:type="gramStart"/>
+      <w:r>
+        <w:rPr>
+          <w:b/>
+          <w:sz w:val="24"/>
+          <w:szCs w:val="24"/>
+        </w:rPr>
+        <w:t>end(</w:t>
+      </w:r>
+      <w:proofErr w:type="gramEnd"/>
+      <w:r>
+        <w:rPr>
+          <w:b/>
+          <w:sz w:val="24"/>
+          <w:szCs w:val="24"/>
+        </w:rPr>
+        <w:t>)</w:t>
       </w:r>
       <w:r>
         <w:rPr>
@@ -3150,7 +4464,23 @@
           <w:sz w:val="24"/>
           <w:szCs w:val="24"/>
         </w:rPr>
-        <w:t>-when buffer is full write() method returns false.</w:t>
+        <w:t xml:space="preserve">-when buffer is full </w:t>
+      </w:r>
+      <w:proofErr w:type="gramStart"/>
+      <w:r>
+        <w:rPr>
+          <w:sz w:val="24"/>
+          <w:szCs w:val="24"/>
+        </w:rPr>
+        <w:t>write(</w:t>
+      </w:r>
+      <w:proofErr w:type="gramEnd"/>
+      <w:r>
+        <w:rPr>
+          <w:sz w:val="24"/>
+          <w:szCs w:val="24"/>
+        </w:rPr>
+        <w:t>) method returns false.</w:t>
       </w:r>
       <w:r>
         <w:rPr>
@@ -3178,37 +4508,130 @@
           <w:sz w:val="24"/>
           <w:szCs w:val="24"/>
         </w:rPr>
-        <w:t>All streams by default operate upon Buffer objects(octect/binary stream)</w:t>
-      </w:r>
-      <w:r>
-        <w:rPr>
-          <w:sz w:val="24"/>
-          <w:szCs w:val="24"/>
-        </w:rPr>
-        <w:t xml:space="preserve"> ie the stream object when reads a chunk of data in the form group of bytes / writes a chunk of data in the form of group of bytes. They can also operate upon string ie by reading /writing a string of data- this can be done by setting the </w:t>
-      </w:r>
-      <w:r>
-        <w:rPr>
-          <w:b/>
-          <w:sz w:val="24"/>
-          <w:szCs w:val="24"/>
-        </w:rPr>
-        <w:t>setEncoding()</w:t>
-      </w:r>
-      <w:r>
-        <w:rPr>
-          <w:b/>
+        <w:t xml:space="preserve">All streams by default operate upon Buffer </w:t>
+      </w:r>
+      <w:proofErr w:type="gramStart"/>
+      <w:r>
+        <w:rPr>
+          <w:sz w:val="24"/>
+          <w:szCs w:val="24"/>
+        </w:rPr>
+        <w:t>objects(</w:t>
+      </w:r>
+      <w:proofErr w:type="spellStart"/>
+      <w:proofErr w:type="gramEnd"/>
+      <w:r>
+        <w:rPr>
+          <w:sz w:val="24"/>
+          <w:szCs w:val="24"/>
+        </w:rPr>
+        <w:t>octect</w:t>
+      </w:r>
+      <w:proofErr w:type="spellEnd"/>
+      <w:r>
+        <w:rPr>
+          <w:sz w:val="24"/>
+          <w:szCs w:val="24"/>
+        </w:rPr>
+        <w:t>/binary stream)</w:t>
+      </w:r>
+      <w:r>
+        <w:rPr>
           <w:sz w:val="24"/>
           <w:szCs w:val="24"/>
         </w:rPr>
         <w:t xml:space="preserve"> </w:t>
       </w:r>
-      <w:r>
-        <w:rPr>
-          <w:sz w:val="24"/>
-          <w:szCs w:val="24"/>
-        </w:rPr>
-        <w:t>with ‘utf-8’ or ‘ascii’ as an argument.</w:t>
+      <w:proofErr w:type="spellStart"/>
+      <w:r>
+        <w:rPr>
+          <w:sz w:val="24"/>
+          <w:szCs w:val="24"/>
+        </w:rPr>
+        <w:t>ie</w:t>
+      </w:r>
+      <w:proofErr w:type="spellEnd"/>
+      <w:r>
+        <w:rPr>
+          <w:sz w:val="24"/>
+          <w:szCs w:val="24"/>
+        </w:rPr>
+        <w:t xml:space="preserve"> the stream object when reads a chunk of data in the form group of bytes / writes a chunk of data in the form of group of bytes. They can also operate upon string </w:t>
+      </w:r>
+      <w:proofErr w:type="spellStart"/>
+      <w:r>
+        <w:rPr>
+          <w:sz w:val="24"/>
+          <w:szCs w:val="24"/>
+        </w:rPr>
+        <w:t>ie</w:t>
+      </w:r>
+      <w:proofErr w:type="spellEnd"/>
+      <w:r>
+        <w:rPr>
+          <w:sz w:val="24"/>
+          <w:szCs w:val="24"/>
+        </w:rPr>
+        <w:t xml:space="preserve"> by reading /writing a string of data- this can be done by setting the </w:t>
+      </w:r>
+      <w:proofErr w:type="spellStart"/>
+      <w:proofErr w:type="gramStart"/>
+      <w:r>
+        <w:rPr>
+          <w:b/>
+          <w:sz w:val="24"/>
+          <w:szCs w:val="24"/>
+        </w:rPr>
+        <w:t>setEncoding</w:t>
+      </w:r>
+      <w:proofErr w:type="spellEnd"/>
+      <w:r>
+        <w:rPr>
+          <w:b/>
+          <w:sz w:val="24"/>
+          <w:szCs w:val="24"/>
+        </w:rPr>
+        <w:t>(</w:t>
+      </w:r>
+      <w:proofErr w:type="gramEnd"/>
+      <w:r>
+        <w:rPr>
+          <w:b/>
+          <w:sz w:val="24"/>
+          <w:szCs w:val="24"/>
+        </w:rPr>
+        <w:t>)</w:t>
+      </w:r>
+      <w:r>
+        <w:rPr>
+          <w:b/>
+          <w:sz w:val="24"/>
+          <w:szCs w:val="24"/>
+        </w:rPr>
+        <w:t xml:space="preserve"> </w:t>
+      </w:r>
+      <w:r>
+        <w:rPr>
+          <w:sz w:val="24"/>
+          <w:szCs w:val="24"/>
+        </w:rPr>
+        <w:t>with ‘utf-8’ or ‘</w:t>
+      </w:r>
+      <w:proofErr w:type="spellStart"/>
+      <w:r>
+        <w:rPr>
+          <w:sz w:val="24"/>
+          <w:szCs w:val="24"/>
+        </w:rPr>
+        <w:t>ascii</w:t>
+      </w:r>
+      <w:proofErr w:type="spellEnd"/>
+      <w:r>
+        <w:rPr>
+          <w:sz w:val="24"/>
+          <w:szCs w:val="24"/>
+        </w:rPr>
+        <w:t>’ as an argument.</w:t>
       </w:r>
       <w:r>
         <w:rPr>
@@ -3223,7 +4646,23 @@
           <w:szCs w:val="24"/>
         </w:rPr>
         <w:lastRenderedPageBreak/>
-        <w:t>this mode is called as an object mode , any object can be used as basis similar to string except for null.</w:t>
+        <w:t xml:space="preserve">this mode is called as an object </w:t>
+      </w:r>
+      <w:proofErr w:type="gramStart"/>
+      <w:r>
+        <w:rPr>
+          <w:sz w:val="24"/>
+          <w:szCs w:val="24"/>
+        </w:rPr>
+        <w:t>mode ,</w:t>
+      </w:r>
+      <w:proofErr w:type="gramEnd"/>
+      <w:r>
+        <w:rPr>
+          <w:sz w:val="24"/>
+          <w:szCs w:val="24"/>
+        </w:rPr>
+        <w:t xml:space="preserve"> any object can be used as basis similar to string except for null.</w:t>
       </w:r>
     </w:p>
     <w:p>
@@ -3251,8 +4690,189 @@
           <w:sz w:val="24"/>
           <w:szCs w:val="24"/>
         </w:rPr>
-        <w:t>The pipe() function reads from the source and writes to the destination, using pipes() is recommended as flow rates are controlled to minimize buffering.</w:t>
-      </w:r>
+        <w:t xml:space="preserve">The </w:t>
+      </w:r>
+      <w:proofErr w:type="gramStart"/>
+      <w:r>
+        <w:rPr>
+          <w:sz w:val="24"/>
+          <w:szCs w:val="24"/>
+        </w:rPr>
+        <w:t>pipe(</w:t>
+      </w:r>
+      <w:proofErr w:type="gramEnd"/>
+      <w:r>
+        <w:rPr>
+          <w:sz w:val="24"/>
+          <w:szCs w:val="24"/>
+        </w:rPr>
+        <w:t>) function reads from the source and writes to the destination, using pipes() is recommended as flow rates are controlled to minimize buffering.</w:t>
+      </w:r>
+    </w:p>
+    <w:p>
+      <w:pPr>
+        <w:pStyle w:val="ListParagraph"/>
+        <w:numPr>
+          <w:ilvl w:val="0"/>
+          <w:numId w:val="9"/>
+        </w:numPr>
+        <w:jc w:val="both"/>
+        <w:rPr>
+          <w:sz w:val="24"/>
+          <w:szCs w:val="24"/>
+        </w:rPr>
+      </w:pPr>
+      <w:r>
+        <w:rPr>
+          <w:b/>
+          <w:sz w:val="24"/>
+          <w:szCs w:val="24"/>
+        </w:rPr>
+        <w:t>Events involving OS are emitted by event loop and registered handlers are executed by event loop after script execution has finished.</w:t>
+      </w:r>
+    </w:p>
+    <w:p>
+      <w:pPr>
+        <w:pStyle w:val="ListParagraph"/>
+        <w:numPr>
+          <w:ilvl w:val="1"/>
+          <w:numId w:val="9"/>
+        </w:numPr>
+        <w:jc w:val="both"/>
+        <w:rPr>
+          <w:sz w:val="24"/>
+          <w:szCs w:val="24"/>
+        </w:rPr>
+      </w:pPr>
+      <w:r>
+        <w:rPr>
+          <w:b/>
+          <w:sz w:val="24"/>
+          <w:szCs w:val="24"/>
+        </w:rPr>
+        <w:t>Readable streams- ‘</w:t>
+      </w:r>
+      <w:proofErr w:type="spellStart"/>
+      <w:r>
+        <w:rPr>
+          <w:b/>
+          <w:sz w:val="24"/>
+          <w:szCs w:val="24"/>
+        </w:rPr>
+        <w:t>end’,’data</w:t>
+      </w:r>
+      <w:proofErr w:type="spellEnd"/>
+      <w:r>
+        <w:rPr>
+          <w:b/>
+          <w:sz w:val="24"/>
+          <w:szCs w:val="24"/>
+        </w:rPr>
+        <w:t>’ are some of the events</w:t>
+      </w:r>
+      <w:r>
+        <w:rPr>
+          <w:b/>
+          <w:sz w:val="24"/>
+          <w:szCs w:val="24"/>
+        </w:rPr>
+        <w:t xml:space="preserve"> that</w:t>
+      </w:r>
+      <w:r>
+        <w:rPr>
+          <w:b/>
+          <w:sz w:val="24"/>
+          <w:szCs w:val="24"/>
+        </w:rPr>
+        <w:t xml:space="preserve"> are triggered only in ev</w:t>
+      </w:r>
+      <w:r>
+        <w:rPr>
+          <w:b/>
+          <w:sz w:val="24"/>
+          <w:szCs w:val="24"/>
+        </w:rPr>
+        <w:t>ent loop after script execution since they involved.</w:t>
+      </w:r>
+    </w:p>
+    <w:p>
+      <w:pPr>
+        <w:pStyle w:val="ListParagraph"/>
+        <w:numPr>
+          <w:ilvl w:val="1"/>
+          <w:numId w:val="9"/>
+        </w:numPr>
+        <w:jc w:val="both"/>
+        <w:rPr>
+          <w:sz w:val="24"/>
+          <w:szCs w:val="24"/>
+        </w:rPr>
+      </w:pPr>
+      <w:r>
+        <w:rPr>
+          <w:b/>
+          <w:sz w:val="24"/>
+          <w:szCs w:val="24"/>
+        </w:rPr>
+        <w:t>Writeable streams</w:t>
+      </w:r>
+      <w:proofErr w:type="gramStart"/>
+      <w:r>
+        <w:rPr>
+          <w:b/>
+          <w:sz w:val="24"/>
+          <w:szCs w:val="24"/>
+        </w:rPr>
+        <w:t>-‘</w:t>
+      </w:r>
+      <w:proofErr w:type="spellStart"/>
+      <w:proofErr w:type="gramEnd"/>
+      <w:r>
+        <w:rPr>
+          <w:b/>
+          <w:sz w:val="24"/>
+          <w:szCs w:val="24"/>
+        </w:rPr>
+        <w:t>finish’,’close</w:t>
+      </w:r>
+      <w:proofErr w:type="spellEnd"/>
+      <w:r>
+        <w:rPr>
+          <w:b/>
+          <w:sz w:val="24"/>
+          <w:szCs w:val="24"/>
+        </w:rPr>
+        <w:t xml:space="preserve">’ are some of the events </w:t>
+      </w:r>
+      <w:r>
+        <w:rPr>
+          <w:b/>
+          <w:sz w:val="24"/>
+          <w:szCs w:val="24"/>
+        </w:rPr>
+        <w:t xml:space="preserve">that are triggered only in event loop after </w:t>
+      </w:r>
+      <w:r>
+        <w:rPr>
+          <w:b/>
+          <w:sz w:val="24"/>
+          <w:szCs w:val="24"/>
+        </w:rPr>
+        <w:t>script execution since they involved.</w:t>
+      </w:r>
+    </w:p>
+    <w:p>
+      <w:pPr>
+        <w:pStyle w:val="ListParagraph"/>
+        <w:ind w:left="2160"/>
+        <w:jc w:val="both"/>
+        <w:rPr>
+          <w:sz w:val="24"/>
+          <w:szCs w:val="24"/>
+        </w:rPr>
+      </w:pPr>
+      <w:bookmarkStart w:id="0" w:name="_GoBack"/>
+      <w:bookmarkEnd w:id="0"/>
     </w:p>
     <w:p>
       <w:pPr>

</xml_diff>